<commit_message>
ABr // Content-Report // Little update on the proposed Report outline
</commit_message>
<xml_diff>
--- a/Documentation/Report/Content-Report.docx
+++ b/Documentation/Report/Content-Report.docx
@@ -1,12 +1,14 @@
 
 <file path=word/document.xml><?xml version="1.0" encoding="utf-8"?>
-<w:document xmlns:wpc="http://schemas.microsoft.com/office/word/2010/wordprocessingCanvas" xmlns:mc="http://schemas.openxmlformats.org/markup-compatibility/2006" xmlns:o="urn:schemas-microsoft-com:office:office" xmlns:r="http://schemas.openxmlformats.org/officeDocument/2006/relationships" xmlns:m="http://schemas.openxmlformats.org/officeDocument/2006/math" xmlns:v="urn:schemas-microsoft-com:vml" xmlns:wp14="http://schemas.microsoft.com/office/word/2010/wordprocessingDrawing" xmlns:wp="http://schemas.openxmlformats.org/drawingml/2006/wordprocessingDrawing" xmlns:w10="urn:schemas-microsoft-com:office:word" xmlns:w="http://schemas.openxmlformats.org/wordprocessingml/2006/main" xmlns:w14="http://schemas.microsoft.com/office/word/2010/wordml" xmlns:w15="http://schemas.microsoft.com/office/word/2012/wordml" xmlns:wpg="http://schemas.microsoft.com/office/word/2010/wordprocessingGroup" xmlns:wpi="http://schemas.microsoft.com/office/word/2010/wordprocessingInk" xmlns:wne="http://schemas.microsoft.com/office/word/2006/wordml" xmlns:wps="http://schemas.microsoft.com/office/word/2010/wordprocessingShape" mc:Ignorable="w14 w15 wp14">
+<w:document xmlns:o="urn:schemas-microsoft-com:office:office" xmlns:r="http://schemas.openxmlformats.org/officeDocument/2006/relationships" xmlns:v="urn:schemas-microsoft-com:vml" xmlns:w="http://schemas.openxmlformats.org/wordprocessingml/2006/main" xmlns:w10="urn:schemas-microsoft-com:office:word" xmlns:wp="http://schemas.openxmlformats.org/drawingml/2006/wordprocessingDrawing" xmlns:wps="http://schemas.microsoft.com/office/word/2010/wordprocessingShape" xmlns:wpg="http://schemas.microsoft.com/office/word/2010/wordprocessingGroup" xmlns:mc="http://schemas.openxmlformats.org/markup-compatibility/2006" xmlns:wp14="http://schemas.microsoft.com/office/word/2010/wordprocessingDrawing" xmlns:w14="http://schemas.microsoft.com/office/word/2010/wordml" mc:Ignorable="w14 wp14">
   <w:body>
     <w:p>
       <w:pPr>
-        <w:pStyle w:val="berschrift1"/>
+        <w:pStyle w:val="Heading1"/>
+        <w:spacing w:before="240" w:after="0"/>
         <w:jc w:val="center"/>
         <w:rPr>
+          <w:b/>
           <w:b/>
           <w:lang w:val="en-US"/>
         </w:rPr>
@@ -21,6 +23,7 @@
     </w:p>
     <w:p>
       <w:pPr>
+        <w:pStyle w:val="Normal"/>
         <w:jc w:val="center"/>
         <w:rPr>
           <w:sz w:val="20"/>
@@ -34,12 +37,6 @@
           <w:lang w:val="en-US"/>
         </w:rPr>
         <w:t>Cyber-Physical Systems</w:t>
-      </w:r>
-      <w:r>
-        <w:rPr>
-          <w:b/>
-          <w:lang w:val="en-US"/>
-        </w:rPr>
         <w:br/>
       </w:r>
       <w:r>
@@ -47,78 +44,55 @@
           <w:lang w:val="en-US"/>
         </w:rPr>
         <w:t>Project Work</w:t>
-      </w:r>
-      <w:r>
-        <w:rPr>
-          <w:lang w:val="en-US"/>
-        </w:rPr>
-        <w:br/>
-      </w:r>
-      <w:proofErr w:type="spellStart"/>
+        <w:br/>
+      </w:r>
       <w:r>
         <w:rPr>
           <w:sz w:val="20"/>
           <w:szCs w:val="20"/>
           <w:lang w:val="en-US"/>
         </w:rPr>
-        <w:t>Youlin</w:t>
-      </w:r>
-      <w:proofErr w:type="spellEnd"/>
-      <w:r>
+        <w:t>Youlin Gao, Anthony Blanc, Andreas Bruckmeier</w:t>
+      </w:r>
+    </w:p>
+    <w:p>
+      <w:pPr>
+        <w:pStyle w:val="Normal"/>
+        <w:jc w:val="center"/>
         <w:rPr>
           <w:sz w:val="20"/>
           <w:szCs w:val="20"/>
           <w:lang w:val="en-US"/>
         </w:rPr>
-        <w:t xml:space="preserve"> </w:t>
-      </w:r>
-      <w:proofErr w:type="gramStart"/>
+      </w:pPr>
       <w:r>
         <w:rPr>
           <w:sz w:val="20"/>
           <w:szCs w:val="20"/>
           <w:lang w:val="en-US"/>
         </w:rPr>
-        <w:t>Gao</w:t>
-      </w:r>
-      <w:proofErr w:type="gramEnd"/>
-      <w:r>
-        <w:rPr>
-          <w:sz w:val="20"/>
-          <w:szCs w:val="20"/>
-          <w:lang w:val="en-US"/>
-        </w:rPr>
-        <w:t>, Anthony Blanc, Andreas Bruckmeier</w:t>
       </w:r>
     </w:p>
     <w:p>
       <w:pPr>
-        <w:jc w:val="center"/>
-        <w:rPr>
-          <w:sz w:val="20"/>
-          <w:szCs w:val="20"/>
-          <w:lang w:val="en-US"/>
-        </w:rPr>
-      </w:pPr>
+        <w:pStyle w:val="Normal"/>
+        <w:rPr>
+          <w:b/>
+          <w:b/>
+          <w:lang w:val="en-US"/>
+        </w:rPr>
+      </w:pPr>
+      <w:r>
+        <w:rPr>
+          <w:b/>
+          <w:lang w:val="en-US"/>
+        </w:rPr>
+        <w:t>Content:</w:t>
+      </w:r>
     </w:p>
     <w:p>
       <w:pPr>
-        <w:rPr>
-          <w:b/>
-          <w:lang w:val="en-US"/>
-        </w:rPr>
-      </w:pPr>
-      <w:r>
-        <w:rPr>
-          <w:b/>
-          <w:lang w:val="en-US"/>
-        </w:rPr>
-        <w:t>Content:</w:t>
-      </w:r>
-    </w:p>
-    <w:p>
-      <w:pPr>
-        <w:pStyle w:val="Listenabsatz"/>
+        <w:pStyle w:val="ListParagraph"/>
         <w:numPr>
           <w:ilvl w:val="0"/>
           <w:numId w:val="1"/>
@@ -136,7 +110,7 @@
     </w:p>
     <w:p>
       <w:pPr>
-        <w:pStyle w:val="Listenabsatz"/>
+        <w:pStyle w:val="ListParagraph"/>
         <w:numPr>
           <w:ilvl w:val="1"/>
           <w:numId w:val="1"/>
@@ -150,11 +124,6 @@
           <w:lang w:val="en-US"/>
         </w:rPr>
         <w:t>Features of the Control Structure</w:t>
-      </w:r>
-      <w:r>
-        <w:rPr>
-          <w:lang w:val="en-US"/>
-        </w:rPr>
         <w:br/>
       </w:r>
       <w:r>
@@ -163,6 +132,15 @@
           <w:lang w:val="en-US"/>
         </w:rPr>
         <w:t xml:space="preserve">Description of working principle, </w:t>
+        <w:br/>
+        <w:t xml:space="preserve">Picture of whole control structure (abstracted), </w:t>
+      </w:r>
+      <w:r>
+        <w:rPr>
+          <w:color w:val="C45911" w:themeColor="accent2" w:themeShade="bf"/>
+          <w:lang w:val="en-US"/>
+        </w:rPr>
+        <w:t>(ABr)</w:t>
       </w:r>
       <w:r>
         <w:rPr>
@@ -170,52 +148,12 @@
           <w:lang w:val="en-US"/>
         </w:rPr>
         <w:br/>
-        <w:t xml:space="preserve">Picture of whole control structure (abstracted), </w:t>
-      </w:r>
-      <w:r>
-        <w:rPr>
-          <w:color w:val="C45911" w:themeColor="accent2" w:themeShade="BF"/>
-          <w:lang w:val="en-US"/>
-        </w:rPr>
-        <w:t>(</w:t>
-      </w:r>
-      <w:proofErr w:type="spellStart"/>
-      <w:r>
-        <w:rPr>
-          <w:color w:val="C45911" w:themeColor="accent2" w:themeShade="BF"/>
-          <w:lang w:val="en-US"/>
-        </w:rPr>
-        <w:t>ABr</w:t>
-      </w:r>
-      <w:proofErr w:type="spellEnd"/>
-      <w:proofErr w:type="gramStart"/>
-      <w:r>
-        <w:rPr>
-          <w:color w:val="C45911" w:themeColor="accent2" w:themeShade="BF"/>
-          <w:lang w:val="en-US"/>
-        </w:rPr>
-        <w:t>)</w:t>
-      </w:r>
-      <w:proofErr w:type="gramEnd"/>
-      <w:r>
-        <w:rPr>
-          <w:color w:val="9CC2E5" w:themeColor="accent1" w:themeTint="99"/>
-          <w:lang w:val="en-US"/>
-        </w:rPr>
-        <w:br/>
-        <w:t xml:space="preserve">Features: </w:t>
-      </w:r>
-      <w:r>
-        <w:rPr>
-          <w:color w:val="9CC2E5" w:themeColor="accent1" w:themeTint="99"/>
-          <w:lang w:val="en-US"/>
-        </w:rPr>
-        <w:t>Easy Path Generation with construction kit principle?; Path of time containing velocity, too; New control structure of throttle; Simulation of GPS-signal loss with estimation of the position.</w:t>
+        <w:t>Features: Easy Path Generation with construction kit principle?; Path of time containing velocity, too; New control structure of throttle; Simulation of GPS-signal loss with estimation of the position.</w:t>
       </w:r>
     </w:p>
     <w:p>
       <w:pPr>
-        <w:pStyle w:val="Listenabsatz"/>
+        <w:pStyle w:val="ListParagraph"/>
         <w:numPr>
           <w:ilvl w:val="1"/>
           <w:numId w:val="1"/>
@@ -228,46 +166,20 @@
         <w:rPr>
           <w:lang w:val="en-US"/>
         </w:rPr>
-        <w:t xml:space="preserve">Underlying </w:t>
-      </w:r>
-      <w:r>
-        <w:rPr>
-          <w:lang w:val="en-US"/>
-        </w:rPr>
-        <w:t>W</w:t>
-      </w:r>
-      <w:r>
-        <w:rPr>
-          <w:lang w:val="en-US"/>
-        </w:rPr>
-        <w:t>ork</w:t>
-      </w:r>
-      <w:r>
-        <w:rPr>
-          <w:lang w:val="en-US"/>
-        </w:rPr>
-        <w:br/>
-      </w:r>
-      <w:proofErr w:type="gramStart"/>
+        <w:t>Underlying Work</w:t>
+        <w:br/>
+      </w:r>
       <w:r>
         <w:rPr>
           <w:color w:val="9CC2E5" w:themeColor="accent1" w:themeTint="99"/>
           <w:lang w:val="en-US"/>
         </w:rPr>
-        <w:t>Naming</w:t>
-      </w:r>
-      <w:proofErr w:type="gramEnd"/>
-      <w:r>
-        <w:rPr>
-          <w:color w:val="9CC2E5" w:themeColor="accent1" w:themeTint="99"/>
-          <w:lang w:val="en-US"/>
-        </w:rPr>
-        <w:t xml:space="preserve"> the papers we have used. Mark out the own work: Path of time, throttle control structure.</w:t>
+        <w:t>Naming the papers we have used. Mark out the own work: Path of time, throttle control structure.</w:t>
       </w:r>
     </w:p>
     <w:p>
       <w:pPr>
-        <w:pStyle w:val="Listenabsatz"/>
+        <w:pStyle w:val="ListParagraph"/>
         <w:numPr>
           <w:ilvl w:val="0"/>
           <w:numId w:val="1"/>
@@ -285,7 +197,7 @@
     </w:p>
     <w:p>
       <w:pPr>
-        <w:pStyle w:val="Listenabsatz"/>
+        <w:pStyle w:val="ListParagraph"/>
         <w:numPr>
           <w:ilvl w:val="1"/>
           <w:numId w:val="1"/>
@@ -298,24 +210,7 @@
         <w:rPr>
           <w:lang w:val="en-US"/>
         </w:rPr>
-        <w:t xml:space="preserve">Interface with the </w:t>
-      </w:r>
-      <w:r>
-        <w:rPr>
-          <w:lang w:val="en-US"/>
-        </w:rPr>
-        <w:t>Simulation E</w:t>
-      </w:r>
-      <w:r>
-        <w:rPr>
-          <w:lang w:val="en-US"/>
-        </w:rPr>
-        <w:t>nvironment</w:t>
-      </w:r>
-      <w:r>
-        <w:rPr>
-          <w:lang w:val="en-US"/>
-        </w:rPr>
+        <w:t>Interface with the Simulation Environment</w:t>
         <w:br/>
       </w:r>
       <w:r>
@@ -328,7 +223,7 @@
     </w:p>
     <w:p>
       <w:pPr>
-        <w:pStyle w:val="Listenabsatz"/>
+        <w:pStyle w:val="ListParagraph"/>
         <w:numPr>
           <w:ilvl w:val="1"/>
           <w:numId w:val="1"/>
@@ -342,11 +237,6 @@
           <w:lang w:val="en-US"/>
         </w:rPr>
         <w:t>User Interface</w:t>
-      </w:r>
-      <w:r>
-        <w:rPr>
-          <w:lang w:val="en-US"/>
-        </w:rPr>
         <w:br/>
       </w:r>
       <w:r>
@@ -359,7 +249,7 @@
     </w:p>
     <w:p>
       <w:pPr>
-        <w:pStyle w:val="Listenabsatz"/>
+        <w:pStyle w:val="ListParagraph"/>
         <w:numPr>
           <w:ilvl w:val="1"/>
           <w:numId w:val="1"/>
@@ -373,11 +263,6 @@
           <w:lang w:val="en-US"/>
         </w:rPr>
         <w:t>Path Generation</w:t>
-      </w:r>
-      <w:r>
-        <w:rPr>
-          <w:lang w:val="en-US"/>
-        </w:rPr>
         <w:br/>
       </w:r>
       <w:r>
@@ -386,245 +271,209 @@
           <w:lang w:val="en-US"/>
         </w:rPr>
         <w:t>Details on how Path is constructed (absolute &lt;-&gt; relative coordinates).</w:t>
-      </w:r>
-      <w:r>
-        <w:rPr>
-          <w:color w:val="9CC2E5" w:themeColor="accent1" w:themeTint="99"/>
-          <w:lang w:val="en-US"/>
-        </w:rPr>
         <w:br/>
         <w:t>Special case: Roll-maneuver.</w:t>
-      </w:r>
-      <w:r>
-        <w:rPr>
-          <w:color w:val="9CC2E5" w:themeColor="accent1" w:themeTint="99"/>
-          <w:lang w:val="en-US"/>
-        </w:rPr>
         <w:br/>
         <w:t>Explaining the Look-Ahead Distance and giving proper values.</w:t>
       </w:r>
     </w:p>
     <w:p>
       <w:pPr>
-        <w:pStyle w:val="Listenabsatz"/>
+        <w:pStyle w:val="ListParagraph"/>
         <w:numPr>
           <w:ilvl w:val="1"/>
           <w:numId w:val="1"/>
         </w:numPr>
-        <w:rPr>
-          <w:lang w:val="en-US"/>
-        </w:rPr>
+        <w:rPr/>
       </w:pPr>
       <w:r>
         <w:rPr>
           <w:lang w:val="en-US"/>
         </w:rPr>
         <w:t>Processing of Control Variables</w:t>
-      </w:r>
-      <w:r>
-        <w:rPr>
-          <w:lang w:val="en-US"/>
-        </w:rPr>
-        <w:br/>
-      </w:r>
-      <w:proofErr w:type="gramStart"/>
+        <w:br/>
+      </w:r>
       <w:r>
         <w:rPr>
           <w:color w:val="9CC2E5" w:themeColor="accent1" w:themeTint="99"/>
           <w:lang w:val="en-US"/>
         </w:rPr>
-        <w:t>Processing</w:t>
-      </w:r>
-      <w:proofErr w:type="gramEnd"/>
-      <w:r>
-        <w:rPr>
-          <w:color w:val="9CC2E5" w:themeColor="accent1" w:themeTint="99"/>
-          <w:lang w:val="en-US"/>
-        </w:rPr>
-        <w:t xml:space="preserve"> the sensor Data.</w:t>
-      </w:r>
-      <w:r>
-        <w:rPr>
-          <w:color w:val="9CC2E5" w:themeColor="accent1" w:themeTint="99"/>
-          <w:lang w:val="en-US"/>
-        </w:rPr>
+        <w:t>Processing the sensor Data.</w:t>
         <w:br/>
         <w:t>From Desired Path to Acceleration.</w:t>
-      </w:r>
-      <w:r>
-        <w:rPr>
-          <w:color w:val="9CC2E5" w:themeColor="accent1" w:themeTint="99"/>
-          <w:lang w:val="en-US"/>
-        </w:rPr>
-        <w:br/>
-        <w:t>Computing the desired Speed</w:t>
-      </w:r>
-      <w:r>
-        <w:rPr>
-          <w:color w:val="9CC2E5" w:themeColor="accent1" w:themeTint="99"/>
-          <w:lang w:val="en-US"/>
-        </w:rPr>
-        <w:t>.</w:t>
-      </w:r>
-      <w:r>
-        <w:rPr>
-          <w:color w:val="9CC2E5" w:themeColor="accent1" w:themeTint="99"/>
-          <w:lang w:val="en-US"/>
-        </w:rPr>
-        <w:t xml:space="preserve"> </w:t>
-      </w:r>
-      <w:r>
-        <w:rPr>
-          <w:color w:val="C45911" w:themeColor="accent2" w:themeShade="BF"/>
-          <w:lang w:val="en-US"/>
-        </w:rPr>
-        <w:t>(</w:t>
-      </w:r>
-      <w:proofErr w:type="spellStart"/>
-      <w:r>
-        <w:rPr>
-          <w:color w:val="C45911" w:themeColor="accent2" w:themeShade="BF"/>
-          <w:lang w:val="en-US"/>
-        </w:rPr>
-        <w:t>ABr</w:t>
-      </w:r>
-      <w:proofErr w:type="spellEnd"/>
-      <w:r>
-        <w:rPr>
-          <w:color w:val="C45911" w:themeColor="accent2" w:themeShade="BF"/>
-          <w:lang w:val="en-US"/>
-        </w:rPr>
-        <w:t>)</w:t>
+        <w:br/>
+        <w:t xml:space="preserve">Computing the desired Speed. </w:t>
+      </w:r>
+      <w:r>
+        <w:rPr>
+          <w:color w:val="C45911" w:themeColor="accent2" w:themeShade="bf"/>
+          <w:lang w:val="en-US"/>
+        </w:rPr>
+        <w:t>(A</w:t>
+      </w:r>
+      <w:r>
+        <w:rPr>
+          <w:color w:val="C45911" w:themeColor="accent2" w:themeShade="bf"/>
+          <w:lang w:val="en-US"/>
+        </w:rPr>
+        <w:t>B</w:t>
+      </w:r>
+      <w:r>
+        <w:rPr>
+          <w:color w:val="C45911" w:themeColor="accent2" w:themeShade="bf"/>
+          <w:lang w:val="en-US"/>
+        </w:rPr>
+        <w:t>r)</w:t>
       </w:r>
     </w:p>
     <w:p>
       <w:pPr>
-        <w:pStyle w:val="Listenabsatz"/>
+        <w:pStyle w:val="ListParagraph"/>
         <w:numPr>
           <w:ilvl w:val="1"/>
           <w:numId w:val="1"/>
         </w:numPr>
-        <w:rPr>
-          <w:lang w:val="en-US"/>
-        </w:rPr>
+        <w:rPr/>
       </w:pPr>
       <w:r>
         <w:rPr>
           <w:lang w:val="en-US"/>
         </w:rPr>
         <w:t>Controller Structure</w:t>
-      </w:r>
-      <w:r>
-        <w:rPr>
-          <w:lang w:val="en-US"/>
-        </w:rPr>
-        <w:br/>
-      </w:r>
-      <w:proofErr w:type="spellStart"/>
+        <w:br/>
+      </w:r>
       <w:r>
         <w:rPr>
           <w:color w:val="9CC2E5" w:themeColor="accent1" w:themeTint="99"/>
           <w:lang w:val="en-US"/>
         </w:rPr>
-        <w:t>Forumlas</w:t>
-      </w:r>
-      <w:proofErr w:type="spellEnd"/>
+        <w:t xml:space="preserve">Forumlas, structures, and descriptions of the controllers for throttle, elevator, aileron, and </w:t>
+      </w:r>
+      <w:bookmarkStart w:id="0" w:name="__DdeLink__73_484529137"/>
       <w:r>
         <w:rPr>
           <w:color w:val="9CC2E5" w:themeColor="accent1" w:themeTint="99"/>
           <w:lang w:val="en-US"/>
         </w:rPr>
-        <w:t>, structures, and descriptions of the controllers for throttle, elevator, aileron, and rudder.</w:t>
-      </w:r>
+        <w:t>ru</w:t>
+      </w:r>
+      <w:bookmarkEnd w:id="0"/>
       <w:r>
         <w:rPr>
           <w:color w:val="9CC2E5" w:themeColor="accent1" w:themeTint="99"/>
           <w:lang w:val="en-US"/>
         </w:rPr>
-        <w:t xml:space="preserve"> </w:t>
-      </w:r>
-      <w:r>
-        <w:rPr>
-          <w:color w:val="C45911" w:themeColor="accent2" w:themeShade="BF"/>
-          <w:lang w:val="en-US"/>
-        </w:rPr>
-        <w:t>(</w:t>
-      </w:r>
-      <w:proofErr w:type="spellStart"/>
-      <w:r>
-        <w:rPr>
-          <w:color w:val="C45911" w:themeColor="accent2" w:themeShade="BF"/>
-          <w:lang w:val="en-US"/>
-        </w:rPr>
-        <w:t>ABr</w:t>
-      </w:r>
-      <w:proofErr w:type="spellEnd"/>
-      <w:r>
-        <w:rPr>
-          <w:color w:val="C45911" w:themeColor="accent2" w:themeShade="BF"/>
-          <w:lang w:val="en-US"/>
-        </w:rPr>
-        <w:t>)</w:t>
+        <w:t xml:space="preserve">dder. </w:t>
+      </w:r>
+      <w:r>
+        <w:rPr>
+          <w:color w:val="C45911" w:themeColor="accent2" w:themeShade="bf"/>
+          <w:lang w:val="en-US"/>
+        </w:rPr>
+        <w:t>(A</w:t>
+      </w:r>
+      <w:r>
+        <w:rPr>
+          <w:color w:val="C45911" w:themeColor="accent2" w:themeShade="bf"/>
+          <w:lang w:val="en-US"/>
+        </w:rPr>
+        <w:t>B</w:t>
+      </w:r>
+      <w:r>
+        <w:rPr>
+          <w:color w:val="C45911" w:themeColor="accent2" w:themeShade="bf"/>
+          <w:lang w:val="en-US"/>
+        </w:rPr>
+        <w:t>r)</w:t>
       </w:r>
     </w:p>
     <w:p>
       <w:pPr>
-        <w:pStyle w:val="Listenabsatz"/>
+        <w:pStyle w:val="ListParagraph"/>
+        <w:numPr>
+          <w:ilvl w:val="1"/>
+          <w:numId w:val="1"/>
+        </w:numPr>
+        <w:rPr/>
+      </w:pPr>
+      <w:r>
+        <w:rPr>
+          <w:color w:val="000000" w:themeShade="bf"/>
+          <w:lang w:val="en-US"/>
+        </w:rPr>
+        <w:t>GPS signal estimation</w:t>
+      </w:r>
+      <w:r>
+        <w:rPr>
+          <w:color w:val="C45911" w:themeColor="accent2" w:themeShade="bf"/>
+          <w:lang w:val="en-US"/>
+        </w:rPr>
+        <w:br/>
+      </w:r>
+      <w:r>
+        <w:rPr>
+          <w:color w:val="9CC2E5" w:themeColor="accent1" w:themeTint="99"/>
+          <w:lang w:val="en-US"/>
+        </w:rPr>
+        <w:t>Description of the working principle.</w:t>
+      </w:r>
+      <w:r>
+        <w:rPr>
+          <w:color w:val="3399FF" w:themeShade="bf"/>
+          <w:lang w:val="en-US"/>
+        </w:rPr>
+        <w:t xml:space="preserve"> </w:t>
+      </w:r>
+      <w:r>
+        <w:rPr>
+          <w:color w:val="C45911" w:themeColor="accent2" w:themeShade="bf"/>
+          <w:lang w:val="en-US"/>
+        </w:rPr>
+        <w:t>(ABr)</w:t>
+      </w:r>
+    </w:p>
+    <w:p>
+      <w:pPr>
+        <w:pStyle w:val="ListParagraph"/>
         <w:numPr>
           <w:ilvl w:val="0"/>
           <w:numId w:val="1"/>
         </w:numPr>
-        <w:rPr>
-          <w:lang w:val="en-US"/>
-        </w:rPr>
+        <w:spacing w:before="0" w:after="160"/>
+        <w:contextualSpacing/>
+        <w:rPr/>
       </w:pPr>
       <w:r>
         <w:rPr>
           <w:lang w:val="en-US"/>
         </w:rPr>
         <w:t>Results</w:t>
-      </w:r>
-      <w:r>
-        <w:rPr>
-          <w:lang w:val="en-US"/>
-        </w:rPr>
-        <w:br/>
-      </w:r>
-      <w:proofErr w:type="gramStart"/>
+        <w:br/>
+      </w:r>
       <w:r>
         <w:rPr>
           <w:color w:val="9CC2E5" w:themeColor="accent1" w:themeTint="99"/>
           <w:lang w:val="en-US"/>
         </w:rPr>
-        <w:t>What</w:t>
-      </w:r>
-      <w:proofErr w:type="gramEnd"/>
-      <w:r>
-        <w:rPr>
-          <w:color w:val="9CC2E5" w:themeColor="accent1" w:themeTint="99"/>
-          <w:lang w:val="en-US"/>
-        </w:rPr>
-        <w:t xml:space="preserve"> is working fine? Where is still work that has to be done?</w:t>
-      </w:r>
-      <w:bookmarkStart w:id="0" w:name="_GoBack"/>
-      <w:bookmarkEnd w:id="0"/>
+        <w:t>What is working fine? Where is still work that has to be done?</w:t>
+      </w:r>
     </w:p>
     <w:sectPr>
+      <w:type w:val="nextPage"/>
       <w:pgSz w:w="11906" w:h="16838"/>
-      <w:pgMar w:top="1417" w:right="1417" w:bottom="1134" w:left="1417" w:header="708" w:footer="708" w:gutter="0"/>
-      <w:cols w:space="708"/>
-      <w:docGrid w:linePitch="360"/>
+      <w:pgMar w:left="1417" w:right="1417" w:header="0" w:top="1417" w:footer="0" w:bottom="1134" w:gutter="0"/>
+      <w:pgNumType w:fmt="decimal"/>
+      <w:formProt w:val="false"/>
+      <w:textDirection w:val="lrTb"/>
+      <w:docGrid w:type="default" w:linePitch="360" w:charSpace="4294965247"/>
     </w:sectPr>
   </w:body>
 </w:document>
 </file>
 
 <file path=word/numbering.xml><?xml version="1.0" encoding="utf-8"?>
-<w:numbering xmlns:wpc="http://schemas.microsoft.com/office/word/2010/wordprocessingCanvas" xmlns:mc="http://schemas.openxmlformats.org/markup-compatibility/2006" xmlns:o="urn:schemas-microsoft-com:office:office" xmlns:r="http://schemas.openxmlformats.org/officeDocument/2006/relationships" xmlns:m="http://schemas.openxmlformats.org/officeDocument/2006/math" xmlns:v="urn:schemas-microsoft-com:vml" xmlns:wp14="http://schemas.microsoft.com/office/word/2010/wordprocessingDrawing" xmlns:wp="http://schemas.openxmlformats.org/drawingml/2006/wordprocessingDrawing" xmlns:w10="urn:schemas-microsoft-com:office:word" xmlns:w="http://schemas.openxmlformats.org/wordprocessingml/2006/main" xmlns:w14="http://schemas.microsoft.com/office/word/2010/wordml" xmlns:w15="http://schemas.microsoft.com/office/word/2012/wordml" xmlns:wpg="http://schemas.microsoft.com/office/word/2010/wordprocessingGroup" xmlns:wpi="http://schemas.microsoft.com/office/word/2010/wordprocessingInk" xmlns:wne="http://schemas.microsoft.com/office/word/2006/wordml" xmlns:wps="http://schemas.microsoft.com/office/word/2010/wordprocessingShape" mc:Ignorable="w14 w15 wp14">
-  <w:abstractNum w:abstractNumId="0" w15:restartNumberingAfterBreak="0">
-    <w:nsid w:val="036D24D4"/>
-    <w:multiLevelType w:val="multilevel"/>
-    <w:tmpl w:val="0407001F"/>
+<w:numbering xmlns:w="http://schemas.openxmlformats.org/wordprocessingml/2006/main" xmlns:o="urn:schemas-microsoft-com:office:office" xmlns:r="http://schemas.openxmlformats.org/officeDocument/2006/relationships" xmlns:v="urn:schemas-microsoft-com:vml">
+  <w:abstractNum w:abstractNumId="1">
     <w:lvl w:ilvl="0">
       <w:start w:val="1"/>
       <w:numFmt w:val="decimal"/>
@@ -704,21 +553,143 @@
       <w:lvlJc w:val="left"/>
       <w:pPr>
         <w:ind w:left="4320" w:hanging="1440"/>
+      </w:pPr>
+    </w:lvl>
+  </w:abstractNum>
+  <w:abstractNum w:abstractNumId="2">
+    <w:lvl w:ilvl="0">
+      <w:start w:val="1"/>
+      <w:numFmt w:val="decimal"/>
+      <w:suff w:val="nothing"/>
+      <w:lvlText w:val=""/>
+      <w:lvlJc w:val="left"/>
+      <w:pPr>
+        <w:tabs>
+          <w:tab w:val="num" w:pos="432"/>
+        </w:tabs>
+        <w:ind w:left="432" w:hanging="432"/>
+      </w:pPr>
+    </w:lvl>
+    <w:lvl w:ilvl="1">
+      <w:start w:val="1"/>
+      <w:numFmt w:val="decimal"/>
+      <w:suff w:val="nothing"/>
+      <w:lvlText w:val=""/>
+      <w:lvlJc w:val="left"/>
+      <w:pPr>
+        <w:tabs>
+          <w:tab w:val="num" w:pos="576"/>
+        </w:tabs>
+        <w:ind w:left="576" w:hanging="576"/>
+      </w:pPr>
+    </w:lvl>
+    <w:lvl w:ilvl="2">
+      <w:start w:val="1"/>
+      <w:numFmt w:val="decimal"/>
+      <w:suff w:val="nothing"/>
+      <w:lvlText w:val=""/>
+      <w:lvlJc w:val="left"/>
+      <w:pPr>
+        <w:tabs>
+          <w:tab w:val="num" w:pos="720"/>
+        </w:tabs>
+        <w:ind w:left="720" w:hanging="720"/>
+      </w:pPr>
+    </w:lvl>
+    <w:lvl w:ilvl="3">
+      <w:start w:val="1"/>
+      <w:numFmt w:val="decimal"/>
+      <w:suff w:val="nothing"/>
+      <w:lvlText w:val=""/>
+      <w:lvlJc w:val="left"/>
+      <w:pPr>
+        <w:tabs>
+          <w:tab w:val="num" w:pos="864"/>
+        </w:tabs>
+        <w:ind w:left="864" w:hanging="864"/>
+      </w:pPr>
+    </w:lvl>
+    <w:lvl w:ilvl="4">
+      <w:start w:val="1"/>
+      <w:numFmt w:val="decimal"/>
+      <w:suff w:val="nothing"/>
+      <w:lvlText w:val=""/>
+      <w:lvlJc w:val="left"/>
+      <w:pPr>
+        <w:tabs>
+          <w:tab w:val="num" w:pos="1008"/>
+        </w:tabs>
+        <w:ind w:left="1008" w:hanging="1008"/>
+      </w:pPr>
+    </w:lvl>
+    <w:lvl w:ilvl="5">
+      <w:start w:val="1"/>
+      <w:numFmt w:val="decimal"/>
+      <w:suff w:val="nothing"/>
+      <w:lvlText w:val=""/>
+      <w:lvlJc w:val="left"/>
+      <w:pPr>
+        <w:tabs>
+          <w:tab w:val="num" w:pos="1152"/>
+        </w:tabs>
+        <w:ind w:left="1152" w:hanging="1152"/>
+      </w:pPr>
+    </w:lvl>
+    <w:lvl w:ilvl="6">
+      <w:start w:val="1"/>
+      <w:numFmt w:val="decimal"/>
+      <w:suff w:val="nothing"/>
+      <w:lvlText w:val=""/>
+      <w:lvlJc w:val="left"/>
+      <w:pPr>
+        <w:tabs>
+          <w:tab w:val="num" w:pos="1296"/>
+        </w:tabs>
+        <w:ind w:left="1296" w:hanging="1296"/>
+      </w:pPr>
+    </w:lvl>
+    <w:lvl w:ilvl="7">
+      <w:start w:val="1"/>
+      <w:numFmt w:val="decimal"/>
+      <w:suff w:val="nothing"/>
+      <w:lvlText w:val=""/>
+      <w:lvlJc w:val="left"/>
+      <w:pPr>
+        <w:tabs>
+          <w:tab w:val="num" w:pos="1440"/>
+        </w:tabs>
+        <w:ind w:left="1440" w:hanging="1440"/>
+      </w:pPr>
+    </w:lvl>
+    <w:lvl w:ilvl="8">
+      <w:start w:val="1"/>
+      <w:numFmt w:val="decimal"/>
+      <w:suff w:val="nothing"/>
+      <w:lvlText w:val=""/>
+      <w:lvlJc w:val="left"/>
+      <w:pPr>
+        <w:tabs>
+          <w:tab w:val="num" w:pos="1584"/>
+        </w:tabs>
+        <w:ind w:left="1584" w:hanging="1584"/>
       </w:pPr>
     </w:lvl>
   </w:abstractNum>
   <w:num w:numId="1">
-    <w:abstractNumId w:val="0"/>
+    <w:abstractNumId w:val="1"/>
+  </w:num>
+  <w:num w:numId="2">
+    <w:abstractNumId w:val="2"/>
   </w:num>
 </w:numbering>
 </file>
 
 <file path=word/styles.xml><?xml version="1.0" encoding="utf-8"?>
-<w:styles xmlns:mc="http://schemas.openxmlformats.org/markup-compatibility/2006" xmlns:r="http://schemas.openxmlformats.org/officeDocument/2006/relationships" xmlns:w="http://schemas.openxmlformats.org/wordprocessingml/2006/main" xmlns:w14="http://schemas.microsoft.com/office/word/2010/wordml" xmlns:w15="http://schemas.microsoft.com/office/word/2012/wordml" mc:Ignorable="w14 w15">
+<w:styles xmlns:w="http://schemas.openxmlformats.org/wordprocessingml/2006/main" xmlns:w14="http://schemas.microsoft.com/office/word/2010/wordml" xmlns:mc="http://schemas.openxmlformats.org/markup-compatibility/2006" mc:Ignorable="w14">
   <w:docDefaults>
     <w:rPrDefault>
       <w:rPr>
-        <w:rFonts w:asciiTheme="minorHAnsi" w:eastAsiaTheme="minorHAnsi" w:hAnsiTheme="minorHAnsi" w:cstheme="minorBidi"/>
+        <w:rFonts w:ascii="Calibri" w:hAnsi="Calibri" w:eastAsia="Calibri" w:cs="" w:asciiTheme="minorHAnsi" w:cstheme="minorBidi" w:eastAsiaTheme="minorHAnsi" w:hAnsiTheme="minorHAnsi"/>
         <w:sz w:val="22"/>
         <w:szCs w:val="22"/>
         <w:lang w:val="de-DE" w:eastAsia="en-US" w:bidi="ar-SA"/>
@@ -726,21 +697,21 @@
     </w:rPrDefault>
     <w:pPrDefault>
       <w:pPr>
-        <w:spacing w:after="160" w:line="259" w:lineRule="auto"/>
+        <w:spacing w:lineRule="auto" w:line="259"/>
       </w:pPr>
     </w:pPrDefault>
   </w:docDefaults>
   <w:latentStyles w:defLockedState="0" w:defUIPriority="99" w:defSemiHidden="0" w:defUnhideWhenUsed="0" w:defQFormat="0" w:count="371">
     <w:lsdException w:name="Normal" w:uiPriority="0" w:qFormat="1"/>
     <w:lsdException w:name="heading 1" w:uiPriority="9" w:qFormat="1"/>
-    <w:lsdException w:name="heading 2" w:semiHidden="1" w:uiPriority="9" w:unhideWhenUsed="1" w:qFormat="1"/>
-    <w:lsdException w:name="heading 3" w:semiHidden="1" w:uiPriority="9" w:unhideWhenUsed="1" w:qFormat="1"/>
-    <w:lsdException w:name="heading 4" w:semiHidden="1" w:uiPriority="9" w:unhideWhenUsed="1" w:qFormat="1"/>
-    <w:lsdException w:name="heading 5" w:semiHidden="1" w:uiPriority="9" w:unhideWhenUsed="1" w:qFormat="1"/>
-    <w:lsdException w:name="heading 6" w:semiHidden="1" w:uiPriority="9" w:unhideWhenUsed="1" w:qFormat="1"/>
-    <w:lsdException w:name="heading 7" w:semiHidden="1" w:uiPriority="9" w:unhideWhenUsed="1" w:qFormat="1"/>
-    <w:lsdException w:name="heading 8" w:semiHidden="1" w:uiPriority="9" w:unhideWhenUsed="1" w:qFormat="1"/>
-    <w:lsdException w:name="heading 9" w:semiHidden="1" w:uiPriority="9" w:unhideWhenUsed="1" w:qFormat="1"/>
+    <w:lsdException w:name="heading 2" w:uiPriority="9" w:semiHidden="1" w:unhideWhenUsed="1" w:qFormat="1"/>
+    <w:lsdException w:name="heading 3" w:uiPriority="9" w:semiHidden="1" w:unhideWhenUsed="1" w:qFormat="1"/>
+    <w:lsdException w:name="heading 4" w:uiPriority="9" w:semiHidden="1" w:unhideWhenUsed="1" w:qFormat="1"/>
+    <w:lsdException w:name="heading 5" w:uiPriority="9" w:semiHidden="1" w:unhideWhenUsed="1" w:qFormat="1"/>
+    <w:lsdException w:name="heading 6" w:uiPriority="9" w:semiHidden="1" w:unhideWhenUsed="1" w:qFormat="1"/>
+    <w:lsdException w:name="heading 7" w:uiPriority="9" w:semiHidden="1" w:unhideWhenUsed="1" w:qFormat="1"/>
+    <w:lsdException w:name="heading 8" w:uiPriority="9" w:semiHidden="1" w:unhideWhenUsed="1" w:qFormat="1"/>
+    <w:lsdException w:name="heading 9" w:uiPriority="9" w:semiHidden="1" w:unhideWhenUsed="1" w:qFormat="1"/>
     <w:lsdException w:name="index 1" w:semiHidden="1" w:unhideWhenUsed="1"/>
     <w:lsdException w:name="index 2" w:semiHidden="1" w:unhideWhenUsed="1"/>
     <w:lsdException w:name="index 3" w:semiHidden="1" w:unhideWhenUsed="1"/>
@@ -750,22 +721,22 @@
     <w:lsdException w:name="index 7" w:semiHidden="1" w:unhideWhenUsed="1"/>
     <w:lsdException w:name="index 8" w:semiHidden="1" w:unhideWhenUsed="1"/>
     <w:lsdException w:name="index 9" w:semiHidden="1" w:unhideWhenUsed="1"/>
-    <w:lsdException w:name="toc 1" w:semiHidden="1" w:uiPriority="39" w:unhideWhenUsed="1"/>
-    <w:lsdException w:name="toc 2" w:semiHidden="1" w:uiPriority="39" w:unhideWhenUsed="1"/>
-    <w:lsdException w:name="toc 3" w:semiHidden="1" w:uiPriority="39" w:unhideWhenUsed="1"/>
-    <w:lsdException w:name="toc 4" w:semiHidden="1" w:uiPriority="39" w:unhideWhenUsed="1"/>
-    <w:lsdException w:name="toc 5" w:semiHidden="1" w:uiPriority="39" w:unhideWhenUsed="1"/>
-    <w:lsdException w:name="toc 6" w:semiHidden="1" w:uiPriority="39" w:unhideWhenUsed="1"/>
-    <w:lsdException w:name="toc 7" w:semiHidden="1" w:uiPriority="39" w:unhideWhenUsed="1"/>
-    <w:lsdException w:name="toc 8" w:semiHidden="1" w:uiPriority="39" w:unhideWhenUsed="1"/>
-    <w:lsdException w:name="toc 9" w:semiHidden="1" w:uiPriority="39" w:unhideWhenUsed="1"/>
+    <w:lsdException w:name="toc 1" w:uiPriority="39" w:semiHidden="1" w:unhideWhenUsed="1"/>
+    <w:lsdException w:name="toc 2" w:uiPriority="39" w:semiHidden="1" w:unhideWhenUsed="1"/>
+    <w:lsdException w:name="toc 3" w:uiPriority="39" w:semiHidden="1" w:unhideWhenUsed="1"/>
+    <w:lsdException w:name="toc 4" w:uiPriority="39" w:semiHidden="1" w:unhideWhenUsed="1"/>
+    <w:lsdException w:name="toc 5" w:uiPriority="39" w:semiHidden="1" w:unhideWhenUsed="1"/>
+    <w:lsdException w:name="toc 6" w:uiPriority="39" w:semiHidden="1" w:unhideWhenUsed="1"/>
+    <w:lsdException w:name="toc 7" w:uiPriority="39" w:semiHidden="1" w:unhideWhenUsed="1"/>
+    <w:lsdException w:name="toc 8" w:uiPriority="39" w:semiHidden="1" w:unhideWhenUsed="1"/>
+    <w:lsdException w:name="toc 9" w:uiPriority="39" w:semiHidden="1" w:unhideWhenUsed="1"/>
     <w:lsdException w:name="Normal Indent" w:semiHidden="1" w:unhideWhenUsed="1"/>
     <w:lsdException w:name="footnote text" w:semiHidden="1" w:unhideWhenUsed="1"/>
     <w:lsdException w:name="annotation text" w:semiHidden="1" w:unhideWhenUsed="1"/>
     <w:lsdException w:name="header" w:semiHidden="1" w:unhideWhenUsed="1"/>
     <w:lsdException w:name="footer" w:semiHidden="1" w:unhideWhenUsed="1"/>
     <w:lsdException w:name="index heading" w:semiHidden="1" w:unhideWhenUsed="1"/>
-    <w:lsdException w:name="caption" w:semiHidden="1" w:uiPriority="35" w:unhideWhenUsed="1" w:qFormat="1"/>
+    <w:lsdException w:name="caption" w:uiPriority="35" w:semiHidden="1" w:unhideWhenUsed="1" w:qFormat="1"/>
     <w:lsdException w:name="table of figures" w:semiHidden="1" w:unhideWhenUsed="1"/>
     <w:lsdException w:name="envelope address" w:semiHidden="1" w:unhideWhenUsed="1"/>
     <w:lsdException w:name="envelope return" w:semiHidden="1" w:unhideWhenUsed="1"/>
@@ -796,7 +767,7 @@
     <w:lsdException w:name="Title" w:uiPriority="10" w:qFormat="1"/>
     <w:lsdException w:name="Closing" w:semiHidden="1" w:unhideWhenUsed="1"/>
     <w:lsdException w:name="Signature" w:semiHidden="1" w:unhideWhenUsed="1"/>
-    <w:lsdException w:name="Default Paragraph Font" w:semiHidden="1" w:uiPriority="1" w:unhideWhenUsed="1"/>
+    <w:lsdException w:name="Default Paragraph Font" w:uiPriority="1" w:semiHidden="1" w:unhideWhenUsed="1"/>
     <w:lsdException w:name="Body Text" w:semiHidden="1" w:unhideWhenUsed="1"/>
     <w:lsdException w:name="Body Text Indent" w:semiHidden="1" w:unhideWhenUsed="1"/>
     <w:lsdException w:name="List Continue" w:semiHidden="1" w:unhideWhenUsed="1"/>
@@ -996,8 +967,8 @@
     <w:lsdException w:name="Subtle Reference" w:uiPriority="31" w:qFormat="1"/>
     <w:lsdException w:name="Intense Reference" w:uiPriority="32" w:qFormat="1"/>
     <w:lsdException w:name="Book Title" w:uiPriority="33" w:qFormat="1"/>
-    <w:lsdException w:name="Bibliography" w:semiHidden="1" w:uiPriority="37" w:unhideWhenUsed="1"/>
-    <w:lsdException w:name="TOC Heading" w:semiHidden="1" w:uiPriority="39" w:unhideWhenUsed="1" w:qFormat="1"/>
+    <w:lsdException w:name="Bibliography" w:uiPriority="37" w:semiHidden="1" w:unhideWhenUsed="1"/>
+    <w:lsdException w:name="TOC Heading" w:uiPriority="39" w:semiHidden="1" w:unhideWhenUsed="1" w:qFormat="1"/>
     <w:lsdException w:name="Plain Table 1" w:uiPriority="41"/>
     <w:lsdException w:name="Plain Table 2" w:uiPriority="42"/>
     <w:lsdException w:name="Plain Table 3" w:uiPriority="43"/>
@@ -1103,18 +1074,31 @@
     <w:lsdException w:name="List Table 6 Colorful Accent 6" w:uiPriority="51"/>
     <w:lsdException w:name="List Table 7 Colorful Accent 6" w:uiPriority="52"/>
   </w:latentStyles>
-  <w:style w:type="paragraph" w:default="1" w:styleId="Standard">
+  <w:style w:type="paragraph" w:styleId="Normal" w:default="1">
     <w:name w:val="Normal"/>
     <w:qFormat/>
+    <w:pPr>
+      <w:widowControl/>
+      <w:suppressAutoHyphens w:val="true"/>
+      <w:bidi w:val="0"/>
+      <w:spacing w:lineRule="auto" w:line="259" w:before="0" w:after="160"/>
+      <w:jc w:val="left"/>
+    </w:pPr>
+    <w:rPr>
+      <w:rFonts w:ascii="Calibri" w:hAnsi="Calibri" w:eastAsia="Calibri" w:cs="" w:asciiTheme="minorHAnsi" w:cstheme="minorBidi" w:eastAsiaTheme="minorHAnsi" w:hAnsiTheme="minorHAnsi"/>
+      <w:color w:val="auto"/>
+      <w:sz w:val="22"/>
+      <w:szCs w:val="22"/>
+      <w:lang w:val="de-DE" w:eastAsia="en-US" w:bidi="ar-SA"/>
+    </w:rPr>
   </w:style>
-  <w:style w:type="paragraph" w:styleId="berschrift1">
-    <w:name w:val="heading 1"/>
-    <w:basedOn w:val="Standard"/>
-    <w:next w:val="Standard"/>
+  <w:style w:type="paragraph" w:styleId="Heading1">
+    <w:name w:val="Heading 1"/>
+    <w:basedOn w:val="Normal"/>
     <w:link w:val="berschrift1Zchn"/>
     <w:uiPriority w:val="9"/>
     <w:qFormat/>
-    <w:rsid w:val="005E0422"/>
+    <w:rsid w:val="005e0422"/>
     <w:pPr>
       <w:keepNext/>
       <w:keepLines/>
@@ -1122,15 +1106,108 @@
       <w:outlineLvl w:val="0"/>
     </w:pPr>
     <w:rPr>
-      <w:rFonts w:asciiTheme="majorHAnsi" w:eastAsiaTheme="majorEastAsia" w:hAnsiTheme="majorHAnsi" w:cstheme="majorBidi"/>
-      <w:color w:val="2E74B5" w:themeColor="accent1" w:themeShade="BF"/>
+      <w:rFonts w:ascii="Calibri Light" w:hAnsi="Calibri Light" w:eastAsia="" w:cs="" w:asciiTheme="majorHAnsi" w:cstheme="majorBidi" w:eastAsiaTheme="majorEastAsia" w:hAnsiTheme="majorHAnsi"/>
+      <w:color w:val="2E74B5" w:themeColor="accent1" w:themeShade="bf"/>
       <w:sz w:val="32"/>
       <w:szCs w:val="32"/>
     </w:rPr>
   </w:style>
-  <w:style w:type="character" w:default="1" w:styleId="Absatz-Standardschriftart">
+  <w:style w:type="character" w:styleId="DefaultParagraphFont" w:default="1">
     <w:name w:val="Default Paragraph Font"/>
     <w:uiPriority w:val="1"/>
+    <w:semiHidden/>
+    <w:unhideWhenUsed/>
+    <w:qFormat/>
+    <w:rPr/>
+  </w:style>
+  <w:style w:type="character" w:styleId="Berschrift1Zchn" w:customStyle="1">
+    <w:name w:val="Überschrift 1 Zchn"/>
+    <w:basedOn w:val="DefaultParagraphFont"/>
+    <w:link w:val="berschrift1"/>
+    <w:uiPriority w:val="9"/>
+    <w:qFormat/>
+    <w:rsid w:val="005e0422"/>
+    <w:rPr>
+      <w:rFonts w:ascii="Calibri Light" w:hAnsi="Calibri Light" w:eastAsia="" w:cs="" w:asciiTheme="majorHAnsi" w:cstheme="majorBidi" w:eastAsiaTheme="majorEastAsia" w:hAnsiTheme="majorHAnsi"/>
+      <w:color w:val="2E74B5" w:themeColor="accent1" w:themeShade="bf"/>
+      <w:sz w:val="32"/>
+      <w:szCs w:val="32"/>
+    </w:rPr>
+  </w:style>
+  <w:style w:type="paragraph" w:styleId="Heading">
+    <w:name w:val="Heading"/>
+    <w:basedOn w:val="Normal"/>
+    <w:next w:val="TextBody"/>
+    <w:qFormat/>
+    <w:pPr>
+      <w:keepNext/>
+      <w:spacing w:before="240" w:after="120"/>
+    </w:pPr>
+    <w:rPr>
+      <w:rFonts w:ascii="Liberation Sans" w:hAnsi="Liberation Sans" w:eastAsia="Droid Sans Fallback" w:cs="FreeSans"/>
+      <w:sz w:val="28"/>
+      <w:szCs w:val="28"/>
+    </w:rPr>
+  </w:style>
+  <w:style w:type="paragraph" w:styleId="TextBody">
+    <w:name w:val="Text Body"/>
+    <w:basedOn w:val="Normal"/>
+    <w:pPr>
+      <w:spacing w:lineRule="auto" w:line="288" w:before="0" w:after="140"/>
+    </w:pPr>
+    <w:rPr/>
+  </w:style>
+  <w:style w:type="paragraph" w:styleId="List">
+    <w:name w:val="List"/>
+    <w:basedOn w:val="TextBody"/>
+    <w:pPr/>
+    <w:rPr>
+      <w:rFonts w:cs="FreeSans"/>
+    </w:rPr>
+  </w:style>
+  <w:style w:type="paragraph" w:styleId="Caption">
+    <w:name w:val="Caption"/>
+    <w:basedOn w:val="Normal"/>
+    <w:qFormat/>
+    <w:pPr>
+      <w:suppressLineNumbers/>
+      <w:spacing w:before="120" w:after="120"/>
+    </w:pPr>
+    <w:rPr>
+      <w:rFonts w:cs="FreeSans"/>
+      <w:i/>
+      <w:iCs/>
+      <w:sz w:val="24"/>
+      <w:szCs w:val="24"/>
+    </w:rPr>
+  </w:style>
+  <w:style w:type="paragraph" w:styleId="Index">
+    <w:name w:val="Index"/>
+    <w:basedOn w:val="Normal"/>
+    <w:qFormat/>
+    <w:pPr>
+      <w:suppressLineNumbers/>
+    </w:pPr>
+    <w:rPr>
+      <w:rFonts w:cs="FreeSans"/>
+    </w:rPr>
+  </w:style>
+  <w:style w:type="paragraph" w:styleId="ListParagraph">
+    <w:name w:val="List Paragraph"/>
+    <w:basedOn w:val="Normal"/>
+    <w:uiPriority w:val="34"/>
+    <w:qFormat/>
+    <w:rsid w:val="005e0422"/>
+    <w:pPr>
+      <w:spacing w:before="0" w:after="160"/>
+      <w:ind w:left="720" w:hanging="0"/>
+      <w:contextualSpacing/>
+    </w:pPr>
+    <w:rPr/>
+  </w:style>
+  <w:style w:type="numbering" w:styleId="NoList" w:default="1">
+    <w:name w:val="No List"/>
+    <w:uiPriority w:val="99"/>
     <w:semiHidden/>
     <w:unhideWhenUsed/>
   </w:style>
@@ -1148,36 +1225,6 @@
         <w:right w:w="108" w:type="dxa"/>
       </w:tblCellMar>
     </w:tblPr>
-  </w:style>
-  <w:style w:type="numbering" w:default="1" w:styleId="KeineListe">
-    <w:name w:val="No List"/>
-    <w:uiPriority w:val="99"/>
-    <w:semiHidden/>
-    <w:unhideWhenUsed/>
-  </w:style>
-  <w:style w:type="character" w:customStyle="1" w:styleId="berschrift1Zchn">
-    <w:name w:val="Überschrift 1 Zchn"/>
-    <w:basedOn w:val="Absatz-Standardschriftart"/>
-    <w:link w:val="berschrift1"/>
-    <w:uiPriority w:val="9"/>
-    <w:rsid w:val="005E0422"/>
-    <w:rPr>
-      <w:rFonts w:asciiTheme="majorHAnsi" w:eastAsiaTheme="majorEastAsia" w:hAnsiTheme="majorHAnsi" w:cstheme="majorBidi"/>
-      <w:color w:val="2E74B5" w:themeColor="accent1" w:themeShade="BF"/>
-      <w:sz w:val="32"/>
-      <w:szCs w:val="32"/>
-    </w:rPr>
-  </w:style>
-  <w:style w:type="paragraph" w:styleId="Listenabsatz">
-    <w:name w:val="List Paragraph"/>
-    <w:basedOn w:val="Standard"/>
-    <w:uiPriority w:val="34"/>
-    <w:qFormat/>
-    <w:rsid w:val="005E0422"/>
-    <w:pPr>
-      <w:ind w:left="720"/>
-      <w:contextualSpacing/>
-    </w:pPr>
   </w:style>
 </w:styles>
 </file>

</xml_diff>

<commit_message>
ABr // Documentation/Report // Work on the Report
</commit_message>
<xml_diff>
--- a/Documentation/Report/Content-Report.docx
+++ b/Documentation/Report/Content-Report.docx
@@ -1,14 +1,12 @@
 
 <file path=word/document.xml><?xml version="1.0" encoding="utf-8"?>
-<w:document xmlns:o="urn:schemas-microsoft-com:office:office" xmlns:r="http://schemas.openxmlformats.org/officeDocument/2006/relationships" xmlns:v="urn:schemas-microsoft-com:vml" xmlns:w="http://schemas.openxmlformats.org/wordprocessingml/2006/main" xmlns:w10="urn:schemas-microsoft-com:office:word" xmlns:wp="http://schemas.openxmlformats.org/drawingml/2006/wordprocessingDrawing" xmlns:wps="http://schemas.microsoft.com/office/word/2010/wordprocessingShape" xmlns:wpg="http://schemas.microsoft.com/office/word/2010/wordprocessingGroup" xmlns:mc="http://schemas.openxmlformats.org/markup-compatibility/2006" xmlns:wp14="http://schemas.microsoft.com/office/word/2010/wordprocessingDrawing" xmlns:w14="http://schemas.microsoft.com/office/word/2010/wordml" mc:Ignorable="w14 wp14">
+<w:document xmlns:wpc="http://schemas.microsoft.com/office/word/2010/wordprocessingCanvas" xmlns:mc="http://schemas.openxmlformats.org/markup-compatibility/2006" xmlns:o="urn:schemas-microsoft-com:office:office" xmlns:r="http://schemas.openxmlformats.org/officeDocument/2006/relationships" xmlns:m="http://schemas.openxmlformats.org/officeDocument/2006/math" xmlns:v="urn:schemas-microsoft-com:vml" xmlns:wp14="http://schemas.microsoft.com/office/word/2010/wordprocessingDrawing" xmlns:wp="http://schemas.openxmlformats.org/drawingml/2006/wordprocessingDrawing" xmlns:w10="urn:schemas-microsoft-com:office:word" xmlns:w="http://schemas.openxmlformats.org/wordprocessingml/2006/main" xmlns:w14="http://schemas.microsoft.com/office/word/2010/wordml" xmlns:w15="http://schemas.microsoft.com/office/word/2012/wordml" xmlns:wpg="http://schemas.microsoft.com/office/word/2010/wordprocessingGroup" xmlns:wpi="http://schemas.microsoft.com/office/word/2010/wordprocessingInk" xmlns:wne="http://schemas.microsoft.com/office/word/2006/wordml" xmlns:wps="http://schemas.microsoft.com/office/word/2010/wordprocessingShape" mc:Ignorable="w14 w15 wp14">
   <w:body>
     <w:p>
       <w:pPr>
-        <w:pStyle w:val="Heading1"/>
-        <w:spacing w:before="240" w:after="0"/>
+        <w:pStyle w:val="berschrift1"/>
         <w:jc w:val="center"/>
         <w:rPr>
-          <w:b/>
           <w:b/>
           <w:lang w:val="en-US"/>
         </w:rPr>
@@ -23,7 +21,6 @@
     </w:p>
     <w:p>
       <w:pPr>
-        <w:pStyle w:val="Normal"/>
         <w:jc w:val="center"/>
         <w:rPr>
           <w:sz w:val="20"/>
@@ -37,6 +34,12 @@
           <w:lang w:val="en-US"/>
         </w:rPr>
         <w:t>Cyber-Physical Systems</w:t>
+      </w:r>
+      <w:r>
+        <w:rPr>
+          <w:b/>
+          <w:lang w:val="en-US"/>
+        </w:rPr>
         <w:br/>
       </w:r>
       <w:r>
@@ -44,20 +47,52 @@
           <w:lang w:val="en-US"/>
         </w:rPr>
         <w:t>Project Work</w:t>
+      </w:r>
+      <w:r>
+        <w:rPr>
+          <w:lang w:val="en-US"/>
+        </w:rPr>
         <w:br/>
       </w:r>
+      <w:proofErr w:type="spellStart"/>
       <w:r>
         <w:rPr>
           <w:sz w:val="20"/>
           <w:szCs w:val="20"/>
           <w:lang w:val="en-US"/>
         </w:rPr>
-        <w:t>Youlin Gao, Anthony Blanc, Andreas Bruckmeier</w:t>
+        <w:t>Youlin</w:t>
+      </w:r>
+      <w:proofErr w:type="spellEnd"/>
+      <w:r>
+        <w:rPr>
+          <w:sz w:val="20"/>
+          <w:szCs w:val="20"/>
+          <w:lang w:val="en-US"/>
+        </w:rPr>
+        <w:t xml:space="preserve"> </w:t>
+      </w:r>
+      <w:proofErr w:type="gramStart"/>
+      <w:r>
+        <w:rPr>
+          <w:sz w:val="20"/>
+          <w:szCs w:val="20"/>
+          <w:lang w:val="en-US"/>
+        </w:rPr>
+        <w:t>Gao</w:t>
+      </w:r>
+      <w:proofErr w:type="gramEnd"/>
+      <w:r>
+        <w:rPr>
+          <w:sz w:val="20"/>
+          <w:szCs w:val="20"/>
+          <w:lang w:val="en-US"/>
+        </w:rPr>
+        <w:t>, Anthony Blanc, Andreas Bruckmeier</w:t>
       </w:r>
     </w:p>
     <w:p>
       <w:pPr>
-        <w:pStyle w:val="Normal"/>
         <w:jc w:val="center"/>
         <w:rPr>
           <w:sz w:val="20"/>
@@ -65,19 +100,10 @@
           <w:lang w:val="en-US"/>
         </w:rPr>
       </w:pPr>
-      <w:r>
-        <w:rPr>
-          <w:sz w:val="20"/>
-          <w:szCs w:val="20"/>
-          <w:lang w:val="en-US"/>
-        </w:rPr>
-      </w:r>
     </w:p>
     <w:p>
       <w:pPr>
-        <w:pStyle w:val="Normal"/>
-        <w:rPr>
-          <w:b/>
+        <w:rPr>
           <w:b/>
           <w:lang w:val="en-US"/>
         </w:rPr>
@@ -92,7 +118,7 @@
     </w:p>
     <w:p>
       <w:pPr>
-        <w:pStyle w:val="ListParagraph"/>
+        <w:pStyle w:val="Listenabsatz"/>
         <w:numPr>
           <w:ilvl w:val="0"/>
           <w:numId w:val="1"/>
@@ -110,7 +136,7 @@
     </w:p>
     <w:p>
       <w:pPr>
-        <w:pStyle w:val="ListParagraph"/>
+        <w:pStyle w:val="Listenabsatz"/>
         <w:numPr>
           <w:ilvl w:val="1"/>
           <w:numId w:val="1"/>
@@ -124,6 +150,11 @@
           <w:lang w:val="en-US"/>
         </w:rPr>
         <w:t>Features of the Control Structure</w:t>
+      </w:r>
+      <w:r>
+        <w:rPr>
+          <w:lang w:val="en-US"/>
+        </w:rPr>
         <w:br/>
       </w:r>
       <w:r>
@@ -132,16 +163,46 @@
           <w:lang w:val="en-US"/>
         </w:rPr>
         <w:t xml:space="preserve">Description of working principle, </w:t>
+      </w:r>
+      <w:r>
+        <w:rPr>
+          <w:color w:val="9CC2E5" w:themeColor="accent1" w:themeTint="99"/>
+          <w:lang w:val="en-US"/>
+        </w:rPr>
         <w:br/>
+      </w:r>
+      <w:r>
+        <w:rPr>
+          <w:color w:val="9CC2E5" w:themeColor="accent1" w:themeTint="99"/>
+          <w:lang w:val="en-US"/>
+        </w:rPr>
         <w:t xml:space="preserve">Picture of whole control structure (abstracted), </w:t>
       </w:r>
       <w:r>
         <w:rPr>
-          <w:color w:val="C45911" w:themeColor="accent2" w:themeShade="bf"/>
-          <w:lang w:val="en-US"/>
-        </w:rPr>
-        <w:t>(ABr)</w:t>
-      </w:r>
+          <w:color w:val="C45911" w:themeColor="accent2" w:themeShade="BF"/>
+          <w:lang w:val="en-US"/>
+        </w:rPr>
+        <w:t>(</w:t>
+      </w:r>
+      <w:proofErr w:type="spellStart"/>
+      <w:r>
+        <w:rPr>
+          <w:color w:val="C45911" w:themeColor="accent2" w:themeShade="BF"/>
+          <w:lang w:val="en-US"/>
+        </w:rPr>
+        <w:t>ABr</w:t>
+      </w:r>
+      <w:proofErr w:type="spellEnd"/>
+      <w:proofErr w:type="gramStart"/>
+      <w:r>
+        <w:rPr>
+          <w:color w:val="C45911" w:themeColor="accent2" w:themeShade="BF"/>
+          <w:lang w:val="en-US"/>
+        </w:rPr>
+        <w:t>)</w:t>
+      </w:r>
+      <w:proofErr w:type="gramEnd"/>
       <w:r>
         <w:rPr>
           <w:color w:val="9CC2E5" w:themeColor="accent1" w:themeTint="99"/>
@@ -153,7 +214,7 @@
     </w:p>
     <w:p>
       <w:pPr>
-        <w:pStyle w:val="ListParagraph"/>
+        <w:pStyle w:val="Listenabsatz"/>
         <w:numPr>
           <w:ilvl w:val="1"/>
           <w:numId w:val="1"/>
@@ -167,19 +228,33 @@
           <w:lang w:val="en-US"/>
         </w:rPr>
         <w:t>Underlying Work</w:t>
+      </w:r>
+      <w:r>
+        <w:rPr>
+          <w:lang w:val="en-US"/>
+        </w:rPr>
         <w:br/>
       </w:r>
-      <w:r>
-        <w:rPr>
-          <w:color w:val="9CC2E5" w:themeColor="accent1" w:themeTint="99"/>
-          <w:lang w:val="en-US"/>
-        </w:rPr>
-        <w:t>Naming the papers we have used. Mark out the own work: Path of time, throttle control structure.</w:t>
+      <w:proofErr w:type="gramStart"/>
+      <w:r>
+        <w:rPr>
+          <w:color w:val="9CC2E5" w:themeColor="accent1" w:themeTint="99"/>
+          <w:lang w:val="en-US"/>
+        </w:rPr>
+        <w:t>Naming</w:t>
+      </w:r>
+      <w:proofErr w:type="gramEnd"/>
+      <w:r>
+        <w:rPr>
+          <w:color w:val="9CC2E5" w:themeColor="accent1" w:themeTint="99"/>
+          <w:lang w:val="en-US"/>
+        </w:rPr>
+        <w:t xml:space="preserve"> the papers we have used. Mark out the own work: Path of time, throttle control structure.</w:t>
       </w:r>
     </w:p>
     <w:p>
       <w:pPr>
-        <w:pStyle w:val="ListParagraph"/>
+        <w:pStyle w:val="Listenabsatz"/>
         <w:numPr>
           <w:ilvl w:val="0"/>
           <w:numId w:val="1"/>
@@ -197,7 +272,7 @@
     </w:p>
     <w:p>
       <w:pPr>
-        <w:pStyle w:val="ListParagraph"/>
+        <w:pStyle w:val="Listenabsatz"/>
         <w:numPr>
           <w:ilvl w:val="1"/>
           <w:numId w:val="1"/>
@@ -211,6 +286,13 @@
           <w:lang w:val="en-US"/>
         </w:rPr>
         <w:t>Interface with the Simulation Environment</w:t>
+      </w:r>
+      <w:bookmarkStart w:id="0" w:name="_GoBack"/>
+      <w:bookmarkEnd w:id="0"/>
+      <w:r>
+        <w:rPr>
+          <w:lang w:val="en-US"/>
+        </w:rPr>
         <w:br/>
       </w:r>
       <w:r>
@@ -223,7 +305,7 @@
     </w:p>
     <w:p>
       <w:pPr>
-        <w:pStyle w:val="ListParagraph"/>
+        <w:pStyle w:val="Listenabsatz"/>
         <w:numPr>
           <w:ilvl w:val="1"/>
           <w:numId w:val="1"/>
@@ -237,6 +319,11 @@
           <w:lang w:val="en-US"/>
         </w:rPr>
         <w:t>User Interface</w:t>
+      </w:r>
+      <w:r>
+        <w:rPr>
+          <w:lang w:val="en-US"/>
+        </w:rPr>
         <w:br/>
       </w:r>
       <w:r>
@@ -244,12 +331,19 @@
           <w:color w:val="9CC2E5" w:themeColor="accent1" w:themeTint="99"/>
           <w:lang w:val="en-US"/>
         </w:rPr>
-        <w:t>Possibilities of Communication, Adjusting, and Path Commanding.</w:t>
+        <w:t>Possibilitie</w:t>
+      </w:r>
+      <w:r>
+        <w:rPr>
+          <w:color w:val="9CC2E5" w:themeColor="accent1" w:themeTint="99"/>
+          <w:lang w:val="en-US"/>
+        </w:rPr>
+        <w:t>s of Communication, Adjusting, and Path Commanding.</w:t>
       </w:r>
     </w:p>
     <w:p>
       <w:pPr>
-        <w:pStyle w:val="ListParagraph"/>
+        <w:pStyle w:val="Listenabsatz"/>
         <w:numPr>
           <w:ilvl w:val="1"/>
           <w:numId w:val="1"/>
@@ -263,6 +357,11 @@
           <w:lang w:val="en-US"/>
         </w:rPr>
         <w:t>Path Generation</w:t>
+      </w:r>
+      <w:r>
+        <w:rPr>
+          <w:lang w:val="en-US"/>
+        </w:rPr>
         <w:br/>
       </w:r>
       <w:r>
@@ -271,75 +370,127 @@
           <w:lang w:val="en-US"/>
         </w:rPr>
         <w:t>Details on how Path is constructed (absolute &lt;-&gt; relative coordinates).</w:t>
+      </w:r>
+      <w:r>
+        <w:rPr>
+          <w:color w:val="9CC2E5" w:themeColor="accent1" w:themeTint="99"/>
+          <w:lang w:val="en-US"/>
+        </w:rPr>
         <w:br/>
         <w:t>Special case: Roll-maneuver.</w:t>
+      </w:r>
+      <w:r>
+        <w:rPr>
+          <w:color w:val="9CC2E5" w:themeColor="accent1" w:themeTint="99"/>
+          <w:lang w:val="en-US"/>
+        </w:rPr>
         <w:br/>
         <w:t>Explaining the Look-Ahead Distance and giving proper values.</w:t>
       </w:r>
     </w:p>
     <w:p>
       <w:pPr>
-        <w:pStyle w:val="ListParagraph"/>
+        <w:pStyle w:val="Listenabsatz"/>
         <w:numPr>
           <w:ilvl w:val="1"/>
           <w:numId w:val="1"/>
         </w:numPr>
-        <w:rPr/>
-      </w:pPr>
-      <w:r>
-        <w:rPr>
-          <w:lang w:val="en-US"/>
-        </w:rPr>
-        <w:t>Processing of Control Variables</w:t>
+      </w:pPr>
+      <w:r>
+        <w:rPr>
+          <w:lang w:val="en-US"/>
+        </w:rPr>
+        <w:t>Processing of Control Vari</w:t>
+      </w:r>
+      <w:r>
+        <w:rPr>
+          <w:lang w:val="en-US"/>
+        </w:rPr>
+        <w:t>ables</w:t>
+      </w:r>
+      <w:r>
+        <w:rPr>
+          <w:lang w:val="en-US"/>
+        </w:rPr>
         <w:br/>
       </w:r>
-      <w:r>
-        <w:rPr>
-          <w:color w:val="9CC2E5" w:themeColor="accent1" w:themeTint="99"/>
-          <w:lang w:val="en-US"/>
-        </w:rPr>
-        <w:t>Processing the sensor Data.</w:t>
+      <w:proofErr w:type="gramStart"/>
+      <w:r>
+        <w:rPr>
+          <w:color w:val="9CC2E5" w:themeColor="accent1" w:themeTint="99"/>
+          <w:lang w:val="en-US"/>
+        </w:rPr>
+        <w:t>Processing</w:t>
+      </w:r>
+      <w:proofErr w:type="gramEnd"/>
+      <w:r>
+        <w:rPr>
+          <w:color w:val="9CC2E5" w:themeColor="accent1" w:themeTint="99"/>
+          <w:lang w:val="en-US"/>
+        </w:rPr>
+        <w:t xml:space="preserve"> the sensor Data.</w:t>
+      </w:r>
+      <w:r>
+        <w:rPr>
+          <w:color w:val="9CC2E5" w:themeColor="accent1" w:themeTint="99"/>
+          <w:lang w:val="en-US"/>
+        </w:rPr>
         <w:br/>
         <w:t>From Desired Path to Acceleration.</w:t>
+      </w:r>
+      <w:r>
+        <w:rPr>
+          <w:color w:val="9CC2E5" w:themeColor="accent1" w:themeTint="99"/>
+          <w:lang w:val="en-US"/>
+        </w:rPr>
         <w:br/>
         <w:t xml:space="preserve">Computing the desired Speed. </w:t>
       </w:r>
       <w:r>
         <w:rPr>
-          <w:color w:val="C45911" w:themeColor="accent2" w:themeShade="bf"/>
-          <w:lang w:val="en-US"/>
-        </w:rPr>
-        <w:t>(A</w:t>
-      </w:r>
-      <w:r>
-        <w:rPr>
-          <w:color w:val="C45911" w:themeColor="accent2" w:themeShade="bf"/>
-          <w:lang w:val="en-US"/>
-        </w:rPr>
-        <w:t>B</w:t>
-      </w:r>
-      <w:r>
-        <w:rPr>
-          <w:color w:val="C45911" w:themeColor="accent2" w:themeShade="bf"/>
-          <w:lang w:val="en-US"/>
-        </w:rPr>
-        <w:t>r)</w:t>
+          <w:color w:val="C45911" w:themeColor="accent2" w:themeShade="BF"/>
+          <w:lang w:val="en-US"/>
+        </w:rPr>
+        <w:t>(</w:t>
+      </w:r>
+      <w:proofErr w:type="spellStart"/>
+      <w:r>
+        <w:rPr>
+          <w:color w:val="C45911" w:themeColor="accent2" w:themeShade="BF"/>
+          <w:lang w:val="en-US"/>
+        </w:rPr>
+        <w:t>ABr</w:t>
+      </w:r>
+      <w:proofErr w:type="spellEnd"/>
+      <w:r>
+        <w:rPr>
+          <w:color w:val="C45911" w:themeColor="accent2" w:themeShade="BF"/>
+          <w:lang w:val="en-US"/>
+        </w:rPr>
+        <w:t>)</w:t>
       </w:r>
     </w:p>
     <w:p>
       <w:pPr>
-        <w:pStyle w:val="ListParagraph"/>
+        <w:pStyle w:val="Listenabsatz"/>
         <w:numPr>
           <w:ilvl w:val="1"/>
           <w:numId w:val="1"/>
         </w:numPr>
-        <w:rPr/>
+        <w:rPr>
+          <w:lang w:val="en-US"/>
+        </w:rPr>
       </w:pPr>
       <w:r>
         <w:rPr>
           <w:lang w:val="en-US"/>
         </w:rPr>
         <w:t>Controller Structure</w:t>
+      </w:r>
+      <w:r>
+        <w:rPr>
+          <w:lang w:val="en-US"/>
+        </w:rPr>
         <w:br/>
       </w:r>
       <w:r>
@@ -347,9 +498,30 @@
           <w:color w:val="9CC2E5" w:themeColor="accent1" w:themeTint="99"/>
           <w:lang w:val="en-US"/>
         </w:rPr>
-        <w:t xml:space="preserve">Forumlas, structures, and descriptions of the controllers for throttle, elevator, aileron, and </w:t>
-      </w:r>
-      <w:bookmarkStart w:id="0" w:name="__DdeLink__73_484529137"/>
+        <w:t>For</w:t>
+      </w:r>
+      <w:r>
+        <w:rPr>
+          <w:color w:val="9CC2E5" w:themeColor="accent1" w:themeTint="99"/>
+          <w:lang w:val="en-US"/>
+        </w:rPr>
+        <w:t>m</w:t>
+      </w:r>
+      <w:r>
+        <w:rPr>
+          <w:color w:val="9CC2E5" w:themeColor="accent1" w:themeTint="99"/>
+          <w:lang w:val="en-US"/>
+        </w:rPr>
+        <w:t>u</w:t>
+      </w:r>
+      <w:r>
+        <w:rPr>
+          <w:color w:val="9CC2E5" w:themeColor="accent1" w:themeTint="99"/>
+          <w:lang w:val="en-US"/>
+        </w:rPr>
+        <w:t xml:space="preserve">las, structures, and descriptions of the controllers for throttle, elevator, aileron, and </w:t>
+      </w:r>
+      <w:bookmarkStart w:id="1" w:name="__DdeLink__73_484529137"/>
       <w:r>
         <w:rPr>
           <w:color w:val="9CC2E5" w:themeColor="accent1" w:themeTint="99"/>
@@ -357,7 +529,7 @@
         </w:rPr>
         <w:t>ru</w:t>
       </w:r>
-      <w:bookmarkEnd w:id="0"/>
+      <w:bookmarkEnd w:id="1"/>
       <w:r>
         <w:rPr>
           <w:color w:val="9CC2E5" w:themeColor="accent1" w:themeTint="99"/>
@@ -367,45 +539,46 @@
       </w:r>
       <w:r>
         <w:rPr>
-          <w:color w:val="C45911" w:themeColor="accent2" w:themeShade="bf"/>
-          <w:lang w:val="en-US"/>
-        </w:rPr>
-        <w:t>(A</w:t>
-      </w:r>
-      <w:r>
-        <w:rPr>
-          <w:color w:val="C45911" w:themeColor="accent2" w:themeShade="bf"/>
-          <w:lang w:val="en-US"/>
-        </w:rPr>
-        <w:t>B</w:t>
-      </w:r>
-      <w:r>
-        <w:rPr>
-          <w:color w:val="C45911" w:themeColor="accent2" w:themeShade="bf"/>
-          <w:lang w:val="en-US"/>
-        </w:rPr>
-        <w:t>r)</w:t>
+          <w:color w:val="C45911" w:themeColor="accent2" w:themeShade="BF"/>
+          <w:lang w:val="en-US"/>
+        </w:rPr>
+        <w:t>(</w:t>
+      </w:r>
+      <w:proofErr w:type="spellStart"/>
+      <w:r>
+        <w:rPr>
+          <w:color w:val="C45911" w:themeColor="accent2" w:themeShade="BF"/>
+          <w:lang w:val="en-US"/>
+        </w:rPr>
+        <w:t>ABr</w:t>
+      </w:r>
+      <w:proofErr w:type="spellEnd"/>
+      <w:r>
+        <w:rPr>
+          <w:color w:val="C45911" w:themeColor="accent2" w:themeShade="BF"/>
+          <w:lang w:val="en-US"/>
+        </w:rPr>
+        <w:t>)</w:t>
       </w:r>
     </w:p>
     <w:p>
       <w:pPr>
-        <w:pStyle w:val="ListParagraph"/>
+        <w:pStyle w:val="Listenabsatz"/>
         <w:numPr>
           <w:ilvl w:val="1"/>
           <w:numId w:val="1"/>
         </w:numPr>
-        <w:rPr/>
-      </w:pPr>
-      <w:r>
-        <w:rPr>
-          <w:color w:val="000000" w:themeShade="bf"/>
+      </w:pPr>
+      <w:r>
+        <w:rPr>
+          <w:color w:val="000000"/>
           <w:lang w:val="en-US"/>
         </w:rPr>
         <w:t>GPS signal estimation</w:t>
       </w:r>
       <w:r>
         <w:rPr>
-          <w:color w:val="C45911" w:themeColor="accent2" w:themeShade="bf"/>
+          <w:color w:val="C45911" w:themeColor="accent2" w:themeShade="BF"/>
           <w:lang w:val="en-US"/>
         </w:rPr>
         <w:br/>
@@ -419,61 +592,92 @@
       </w:r>
       <w:r>
         <w:rPr>
-          <w:color w:val="3399FF" w:themeShade="bf"/>
+          <w:color w:val="3399FF"/>
           <w:lang w:val="en-US"/>
         </w:rPr>
         <w:t xml:space="preserve"> </w:t>
       </w:r>
       <w:r>
         <w:rPr>
-          <w:color w:val="C45911" w:themeColor="accent2" w:themeShade="bf"/>
-          <w:lang w:val="en-US"/>
-        </w:rPr>
-        <w:t>(ABr)</w:t>
+          <w:color w:val="C45911" w:themeColor="accent2" w:themeShade="BF"/>
+          <w:lang w:val="en-US"/>
+        </w:rPr>
+        <w:t>(</w:t>
+      </w:r>
+      <w:proofErr w:type="spellStart"/>
+      <w:r>
+        <w:rPr>
+          <w:color w:val="C45911" w:themeColor="accent2" w:themeShade="BF"/>
+          <w:lang w:val="en-US"/>
+        </w:rPr>
+        <w:t>ABr</w:t>
+      </w:r>
+      <w:proofErr w:type="spellEnd"/>
+      <w:r>
+        <w:rPr>
+          <w:color w:val="C45911" w:themeColor="accent2" w:themeShade="BF"/>
+          <w:lang w:val="en-US"/>
+        </w:rPr>
+        <w:t>)</w:t>
       </w:r>
     </w:p>
     <w:p>
       <w:pPr>
-        <w:pStyle w:val="ListParagraph"/>
+        <w:pStyle w:val="Listenabsatz"/>
         <w:numPr>
           <w:ilvl w:val="0"/>
           <w:numId w:val="1"/>
         </w:numPr>
-        <w:spacing w:before="0" w:after="160"/>
-        <w:contextualSpacing/>
-        <w:rPr/>
+        <w:rPr>
+          <w:lang w:val="en-US"/>
+        </w:rPr>
       </w:pPr>
       <w:r>
         <w:rPr>
           <w:lang w:val="en-US"/>
         </w:rPr>
         <w:t>Results</w:t>
+      </w:r>
+      <w:r>
+        <w:rPr>
+          <w:lang w:val="en-US"/>
+        </w:rPr>
         <w:br/>
       </w:r>
-      <w:r>
-        <w:rPr>
-          <w:color w:val="9CC2E5" w:themeColor="accent1" w:themeTint="99"/>
-          <w:lang w:val="en-US"/>
-        </w:rPr>
-        <w:t>What is working fine? Where is still work that has to be done?</w:t>
+      <w:proofErr w:type="gramStart"/>
+      <w:r>
+        <w:rPr>
+          <w:color w:val="9CC2E5" w:themeColor="accent1" w:themeTint="99"/>
+          <w:lang w:val="en-US"/>
+        </w:rPr>
+        <w:t>What</w:t>
+      </w:r>
+      <w:proofErr w:type="gramEnd"/>
+      <w:r>
+        <w:rPr>
+          <w:color w:val="9CC2E5" w:themeColor="accent1" w:themeTint="99"/>
+          <w:lang w:val="en-US"/>
+        </w:rPr>
+        <w:t xml:space="preserve"> is working fine? Where is still work that has to be done?</w:t>
       </w:r>
     </w:p>
     <w:sectPr>
-      <w:type w:val="nextPage"/>
       <w:pgSz w:w="11906" w:h="16838"/>
-      <w:pgMar w:left="1417" w:right="1417" w:header="0" w:top="1417" w:footer="0" w:bottom="1134" w:gutter="0"/>
-      <w:pgNumType w:fmt="decimal"/>
-      <w:formProt w:val="false"/>
-      <w:textDirection w:val="lrTb"/>
-      <w:docGrid w:type="default" w:linePitch="360" w:charSpace="4294965247"/>
+      <w:pgMar w:top="1417" w:right="1417" w:bottom="1134" w:left="1417" w:header="0" w:footer="0" w:gutter="0"/>
+      <w:cols w:space="720"/>
+      <w:formProt w:val="0"/>
+      <w:docGrid w:linePitch="360" w:charSpace="-2049"/>
     </w:sectPr>
   </w:body>
 </w:document>
 </file>
 
 <file path=word/numbering.xml><?xml version="1.0" encoding="utf-8"?>
-<w:numbering xmlns:w="http://schemas.openxmlformats.org/wordprocessingml/2006/main" xmlns:o="urn:schemas-microsoft-com:office:office" xmlns:r="http://schemas.openxmlformats.org/officeDocument/2006/relationships" xmlns:v="urn:schemas-microsoft-com:vml">
-  <w:abstractNum w:abstractNumId="1">
+<w:numbering xmlns:wpc="http://schemas.microsoft.com/office/word/2010/wordprocessingCanvas" xmlns:mc="http://schemas.openxmlformats.org/markup-compatibility/2006" xmlns:o="urn:schemas-microsoft-com:office:office" xmlns:r="http://schemas.openxmlformats.org/officeDocument/2006/relationships" xmlns:m="http://schemas.openxmlformats.org/officeDocument/2006/math" xmlns:v="urn:schemas-microsoft-com:vml" xmlns:wp14="http://schemas.microsoft.com/office/word/2010/wordprocessingDrawing" xmlns:wp="http://schemas.openxmlformats.org/drawingml/2006/wordprocessingDrawing" xmlns:w10="urn:schemas-microsoft-com:office:word" xmlns:w="http://schemas.openxmlformats.org/wordprocessingml/2006/main" xmlns:w14="http://schemas.microsoft.com/office/word/2010/wordml" xmlns:w15="http://schemas.microsoft.com/office/word/2012/wordml" xmlns:wpg="http://schemas.microsoft.com/office/word/2010/wordprocessingGroup" xmlns:wpi="http://schemas.microsoft.com/office/word/2010/wordprocessingInk" xmlns:wne="http://schemas.microsoft.com/office/word/2006/wordml" xmlns:wps="http://schemas.microsoft.com/office/word/2010/wordprocessingShape" mc:Ignorable="w14 w15 wp14">
+  <w:abstractNum w:abstractNumId="0" w15:restartNumberingAfterBreak="0">
+    <w:nsid w:val="04FB53CC"/>
+    <w:multiLevelType w:val="multilevel"/>
+    <w:tmpl w:val="0407001F"/>
     <w:lvl w:ilvl="0">
       <w:start w:val="1"/>
       <w:numFmt w:val="decimal"/>
@@ -556,7 +760,10 @@
       </w:pPr>
     </w:lvl>
   </w:abstractNum>
-  <w:abstractNum w:abstractNumId="2">
+  <w:abstractNum w:abstractNumId="1" w15:restartNumberingAfterBreak="0">
+    <w:nsid w:val="08543B85"/>
+    <w:multiLevelType w:val="multilevel"/>
+    <w:tmpl w:val="1A603712"/>
     <w:lvl w:ilvl="0">
       <w:start w:val="1"/>
       <w:numFmt w:val="decimal"/>
@@ -676,20 +883,20 @@
     </w:lvl>
   </w:abstractNum>
   <w:num w:numId="1">
-    <w:abstractNumId w:val="1"/>
+    <w:abstractNumId w:val="0"/>
   </w:num>
   <w:num w:numId="2">
-    <w:abstractNumId w:val="2"/>
+    <w:abstractNumId w:val="1"/>
   </w:num>
 </w:numbering>
 </file>
 
 <file path=word/styles.xml><?xml version="1.0" encoding="utf-8"?>
-<w:styles xmlns:w="http://schemas.openxmlformats.org/wordprocessingml/2006/main" xmlns:w14="http://schemas.microsoft.com/office/word/2010/wordml" xmlns:mc="http://schemas.openxmlformats.org/markup-compatibility/2006" mc:Ignorable="w14">
+<w:styles xmlns:mc="http://schemas.openxmlformats.org/markup-compatibility/2006" xmlns:r="http://schemas.openxmlformats.org/officeDocument/2006/relationships" xmlns:w="http://schemas.openxmlformats.org/wordprocessingml/2006/main" xmlns:w14="http://schemas.microsoft.com/office/word/2010/wordml" xmlns:w15="http://schemas.microsoft.com/office/word/2012/wordml" mc:Ignorable="w14 w15">
   <w:docDefaults>
     <w:rPrDefault>
       <w:rPr>
-        <w:rFonts w:ascii="Calibri" w:hAnsi="Calibri" w:eastAsia="Calibri" w:cs="" w:asciiTheme="minorHAnsi" w:cstheme="minorBidi" w:eastAsiaTheme="minorHAnsi" w:hAnsiTheme="minorHAnsi"/>
+        <w:rFonts w:asciiTheme="minorHAnsi" w:eastAsiaTheme="minorHAnsi" w:hAnsiTheme="minorHAnsi" w:cstheme="minorBidi"/>
         <w:sz w:val="22"/>
         <w:szCs w:val="22"/>
         <w:lang w:val="de-DE" w:eastAsia="en-US" w:bidi="ar-SA"/>
@@ -697,21 +904,21 @@
     </w:rPrDefault>
     <w:pPrDefault>
       <w:pPr>
-        <w:spacing w:lineRule="auto" w:line="259"/>
+        <w:spacing w:line="259" w:lineRule="auto"/>
       </w:pPr>
     </w:pPrDefault>
   </w:docDefaults>
   <w:latentStyles w:defLockedState="0" w:defUIPriority="99" w:defSemiHidden="0" w:defUnhideWhenUsed="0" w:defQFormat="0" w:count="371">
     <w:lsdException w:name="Normal" w:uiPriority="0" w:qFormat="1"/>
     <w:lsdException w:name="heading 1" w:uiPriority="9" w:qFormat="1"/>
-    <w:lsdException w:name="heading 2" w:uiPriority="9" w:semiHidden="1" w:unhideWhenUsed="1" w:qFormat="1"/>
-    <w:lsdException w:name="heading 3" w:uiPriority="9" w:semiHidden="1" w:unhideWhenUsed="1" w:qFormat="1"/>
-    <w:lsdException w:name="heading 4" w:uiPriority="9" w:semiHidden="1" w:unhideWhenUsed="1" w:qFormat="1"/>
-    <w:lsdException w:name="heading 5" w:uiPriority="9" w:semiHidden="1" w:unhideWhenUsed="1" w:qFormat="1"/>
-    <w:lsdException w:name="heading 6" w:uiPriority="9" w:semiHidden="1" w:unhideWhenUsed="1" w:qFormat="1"/>
-    <w:lsdException w:name="heading 7" w:uiPriority="9" w:semiHidden="1" w:unhideWhenUsed="1" w:qFormat="1"/>
-    <w:lsdException w:name="heading 8" w:uiPriority="9" w:semiHidden="1" w:unhideWhenUsed="1" w:qFormat="1"/>
-    <w:lsdException w:name="heading 9" w:uiPriority="9" w:semiHidden="1" w:unhideWhenUsed="1" w:qFormat="1"/>
+    <w:lsdException w:name="heading 2" w:semiHidden="1" w:uiPriority="9" w:unhideWhenUsed="1" w:qFormat="1"/>
+    <w:lsdException w:name="heading 3" w:semiHidden="1" w:uiPriority="9" w:unhideWhenUsed="1" w:qFormat="1"/>
+    <w:lsdException w:name="heading 4" w:semiHidden="1" w:uiPriority="9" w:unhideWhenUsed="1" w:qFormat="1"/>
+    <w:lsdException w:name="heading 5" w:semiHidden="1" w:uiPriority="9" w:unhideWhenUsed="1" w:qFormat="1"/>
+    <w:lsdException w:name="heading 6" w:semiHidden="1" w:uiPriority="9" w:unhideWhenUsed="1" w:qFormat="1"/>
+    <w:lsdException w:name="heading 7" w:semiHidden="1" w:uiPriority="9" w:unhideWhenUsed="1" w:qFormat="1"/>
+    <w:lsdException w:name="heading 8" w:semiHidden="1" w:uiPriority="9" w:unhideWhenUsed="1" w:qFormat="1"/>
+    <w:lsdException w:name="heading 9" w:semiHidden="1" w:uiPriority="9" w:unhideWhenUsed="1" w:qFormat="1"/>
     <w:lsdException w:name="index 1" w:semiHidden="1" w:unhideWhenUsed="1"/>
     <w:lsdException w:name="index 2" w:semiHidden="1" w:unhideWhenUsed="1"/>
     <w:lsdException w:name="index 3" w:semiHidden="1" w:unhideWhenUsed="1"/>
@@ -721,22 +928,22 @@
     <w:lsdException w:name="index 7" w:semiHidden="1" w:unhideWhenUsed="1"/>
     <w:lsdException w:name="index 8" w:semiHidden="1" w:unhideWhenUsed="1"/>
     <w:lsdException w:name="index 9" w:semiHidden="1" w:unhideWhenUsed="1"/>
-    <w:lsdException w:name="toc 1" w:uiPriority="39" w:semiHidden="1" w:unhideWhenUsed="1"/>
-    <w:lsdException w:name="toc 2" w:uiPriority="39" w:semiHidden="1" w:unhideWhenUsed="1"/>
-    <w:lsdException w:name="toc 3" w:uiPriority="39" w:semiHidden="1" w:unhideWhenUsed="1"/>
-    <w:lsdException w:name="toc 4" w:uiPriority="39" w:semiHidden="1" w:unhideWhenUsed="1"/>
-    <w:lsdException w:name="toc 5" w:uiPriority="39" w:semiHidden="1" w:unhideWhenUsed="1"/>
-    <w:lsdException w:name="toc 6" w:uiPriority="39" w:semiHidden="1" w:unhideWhenUsed="1"/>
-    <w:lsdException w:name="toc 7" w:uiPriority="39" w:semiHidden="1" w:unhideWhenUsed="1"/>
-    <w:lsdException w:name="toc 8" w:uiPriority="39" w:semiHidden="1" w:unhideWhenUsed="1"/>
-    <w:lsdException w:name="toc 9" w:uiPriority="39" w:semiHidden="1" w:unhideWhenUsed="1"/>
+    <w:lsdException w:name="toc 1" w:semiHidden="1" w:uiPriority="39" w:unhideWhenUsed="1"/>
+    <w:lsdException w:name="toc 2" w:semiHidden="1" w:uiPriority="39" w:unhideWhenUsed="1"/>
+    <w:lsdException w:name="toc 3" w:semiHidden="1" w:uiPriority="39" w:unhideWhenUsed="1"/>
+    <w:lsdException w:name="toc 4" w:semiHidden="1" w:uiPriority="39" w:unhideWhenUsed="1"/>
+    <w:lsdException w:name="toc 5" w:semiHidden="1" w:uiPriority="39" w:unhideWhenUsed="1"/>
+    <w:lsdException w:name="toc 6" w:semiHidden="1" w:uiPriority="39" w:unhideWhenUsed="1"/>
+    <w:lsdException w:name="toc 7" w:semiHidden="1" w:uiPriority="39" w:unhideWhenUsed="1"/>
+    <w:lsdException w:name="toc 8" w:semiHidden="1" w:uiPriority="39" w:unhideWhenUsed="1"/>
+    <w:lsdException w:name="toc 9" w:semiHidden="1" w:uiPriority="39" w:unhideWhenUsed="1"/>
     <w:lsdException w:name="Normal Indent" w:semiHidden="1" w:unhideWhenUsed="1"/>
     <w:lsdException w:name="footnote text" w:semiHidden="1" w:unhideWhenUsed="1"/>
     <w:lsdException w:name="annotation text" w:semiHidden="1" w:unhideWhenUsed="1"/>
     <w:lsdException w:name="header" w:semiHidden="1" w:unhideWhenUsed="1"/>
     <w:lsdException w:name="footer" w:semiHidden="1" w:unhideWhenUsed="1"/>
     <w:lsdException w:name="index heading" w:semiHidden="1" w:unhideWhenUsed="1"/>
-    <w:lsdException w:name="caption" w:uiPriority="35" w:semiHidden="1" w:unhideWhenUsed="1" w:qFormat="1"/>
+    <w:lsdException w:name="caption" w:semiHidden="1" w:uiPriority="35" w:unhideWhenUsed="1" w:qFormat="1"/>
     <w:lsdException w:name="table of figures" w:semiHidden="1" w:unhideWhenUsed="1"/>
     <w:lsdException w:name="envelope address" w:semiHidden="1" w:unhideWhenUsed="1"/>
     <w:lsdException w:name="envelope return" w:semiHidden="1" w:unhideWhenUsed="1"/>
@@ -767,7 +974,7 @@
     <w:lsdException w:name="Title" w:uiPriority="10" w:qFormat="1"/>
     <w:lsdException w:name="Closing" w:semiHidden="1" w:unhideWhenUsed="1"/>
     <w:lsdException w:name="Signature" w:semiHidden="1" w:unhideWhenUsed="1"/>
-    <w:lsdException w:name="Default Paragraph Font" w:uiPriority="1" w:semiHidden="1" w:unhideWhenUsed="1"/>
+    <w:lsdException w:name="Default Paragraph Font" w:semiHidden="1" w:uiPriority="1" w:unhideWhenUsed="1"/>
     <w:lsdException w:name="Body Text" w:semiHidden="1" w:unhideWhenUsed="1"/>
     <w:lsdException w:name="Body Text Indent" w:semiHidden="1" w:unhideWhenUsed="1"/>
     <w:lsdException w:name="List Continue" w:semiHidden="1" w:unhideWhenUsed="1"/>
@@ -967,8 +1174,8 @@
     <w:lsdException w:name="Subtle Reference" w:uiPriority="31" w:qFormat="1"/>
     <w:lsdException w:name="Intense Reference" w:uiPriority="32" w:qFormat="1"/>
     <w:lsdException w:name="Book Title" w:uiPriority="33" w:qFormat="1"/>
-    <w:lsdException w:name="Bibliography" w:uiPriority="37" w:semiHidden="1" w:unhideWhenUsed="1"/>
-    <w:lsdException w:name="TOC Heading" w:uiPriority="39" w:semiHidden="1" w:unhideWhenUsed="1" w:qFormat="1"/>
+    <w:lsdException w:name="Bibliography" w:semiHidden="1" w:uiPriority="37" w:unhideWhenUsed="1"/>
+    <w:lsdException w:name="TOC Heading" w:semiHidden="1" w:uiPriority="39" w:unhideWhenUsed="1" w:qFormat="1"/>
     <w:lsdException w:name="Plain Table 1" w:uiPriority="41"/>
     <w:lsdException w:name="Plain Table 2" w:uiPriority="42"/>
     <w:lsdException w:name="Plain Table 3" w:uiPriority="43"/>
@@ -1074,31 +1281,20 @@
     <w:lsdException w:name="List Table 6 Colorful Accent 6" w:uiPriority="51"/>
     <w:lsdException w:name="List Table 7 Colorful Accent 6" w:uiPriority="52"/>
   </w:latentStyles>
-  <w:style w:type="paragraph" w:styleId="Normal" w:default="1">
+  <w:style w:type="paragraph" w:default="1" w:styleId="Standard">
     <w:name w:val="Normal"/>
     <w:qFormat/>
     <w:pPr>
-      <w:widowControl/>
-      <w:suppressAutoHyphens w:val="true"/>
-      <w:bidi w:val="0"/>
-      <w:spacing w:lineRule="auto" w:line="259" w:before="0" w:after="160"/>
-      <w:jc w:val="left"/>
+      <w:suppressAutoHyphens/>
+      <w:spacing w:after="160"/>
     </w:pPr>
-    <w:rPr>
-      <w:rFonts w:ascii="Calibri" w:hAnsi="Calibri" w:eastAsia="Calibri" w:cs="" w:asciiTheme="minorHAnsi" w:cstheme="minorBidi" w:eastAsiaTheme="minorHAnsi" w:hAnsiTheme="minorHAnsi"/>
-      <w:color w:val="auto"/>
-      <w:sz w:val="22"/>
-      <w:szCs w:val="22"/>
-      <w:lang w:val="de-DE" w:eastAsia="en-US" w:bidi="ar-SA"/>
-    </w:rPr>
   </w:style>
-  <w:style w:type="paragraph" w:styleId="Heading1">
-    <w:name w:val="Heading 1"/>
-    <w:basedOn w:val="Normal"/>
-    <w:link w:val="berschrift1Zchn"/>
+  <w:style w:type="paragraph" w:styleId="berschrift1">
+    <w:name w:val="heading 1"/>
+    <w:basedOn w:val="Standard"/>
     <w:uiPriority w:val="9"/>
     <w:qFormat/>
-    <w:rsid w:val="005e0422"/>
+    <w:rsid w:val="005E0422"/>
     <w:pPr>
       <w:keepNext/>
       <w:keepLines/>
@@ -1106,108 +1302,15 @@
       <w:outlineLvl w:val="0"/>
     </w:pPr>
     <w:rPr>
-      <w:rFonts w:ascii="Calibri Light" w:hAnsi="Calibri Light" w:eastAsia="" w:cs="" w:asciiTheme="majorHAnsi" w:cstheme="majorBidi" w:eastAsiaTheme="majorEastAsia" w:hAnsiTheme="majorHAnsi"/>
-      <w:color w:val="2E74B5" w:themeColor="accent1" w:themeShade="bf"/>
+      <w:rFonts w:asciiTheme="majorHAnsi" w:eastAsiaTheme="majorEastAsia" w:hAnsiTheme="majorHAnsi" w:cstheme="majorBidi"/>
+      <w:color w:val="2E74B5" w:themeColor="accent1" w:themeShade="BF"/>
       <w:sz w:val="32"/>
       <w:szCs w:val="32"/>
     </w:rPr>
   </w:style>
-  <w:style w:type="character" w:styleId="DefaultParagraphFont" w:default="1">
+  <w:style w:type="character" w:default="1" w:styleId="Absatz-Standardschriftart">
     <w:name w:val="Default Paragraph Font"/>
     <w:uiPriority w:val="1"/>
-    <w:semiHidden/>
-    <w:unhideWhenUsed/>
-    <w:qFormat/>
-    <w:rPr/>
-  </w:style>
-  <w:style w:type="character" w:styleId="Berschrift1Zchn" w:customStyle="1">
-    <w:name w:val="Überschrift 1 Zchn"/>
-    <w:basedOn w:val="DefaultParagraphFont"/>
-    <w:link w:val="berschrift1"/>
-    <w:uiPriority w:val="9"/>
-    <w:qFormat/>
-    <w:rsid w:val="005e0422"/>
-    <w:rPr>
-      <w:rFonts w:ascii="Calibri Light" w:hAnsi="Calibri Light" w:eastAsia="" w:cs="" w:asciiTheme="majorHAnsi" w:cstheme="majorBidi" w:eastAsiaTheme="majorEastAsia" w:hAnsiTheme="majorHAnsi"/>
-      <w:color w:val="2E74B5" w:themeColor="accent1" w:themeShade="bf"/>
-      <w:sz w:val="32"/>
-      <w:szCs w:val="32"/>
-    </w:rPr>
-  </w:style>
-  <w:style w:type="paragraph" w:styleId="Heading">
-    <w:name w:val="Heading"/>
-    <w:basedOn w:val="Normal"/>
-    <w:next w:val="TextBody"/>
-    <w:qFormat/>
-    <w:pPr>
-      <w:keepNext/>
-      <w:spacing w:before="240" w:after="120"/>
-    </w:pPr>
-    <w:rPr>
-      <w:rFonts w:ascii="Liberation Sans" w:hAnsi="Liberation Sans" w:eastAsia="Droid Sans Fallback" w:cs="FreeSans"/>
-      <w:sz w:val="28"/>
-      <w:szCs w:val="28"/>
-    </w:rPr>
-  </w:style>
-  <w:style w:type="paragraph" w:styleId="TextBody">
-    <w:name w:val="Text Body"/>
-    <w:basedOn w:val="Normal"/>
-    <w:pPr>
-      <w:spacing w:lineRule="auto" w:line="288" w:before="0" w:after="140"/>
-    </w:pPr>
-    <w:rPr/>
-  </w:style>
-  <w:style w:type="paragraph" w:styleId="List">
-    <w:name w:val="List"/>
-    <w:basedOn w:val="TextBody"/>
-    <w:pPr/>
-    <w:rPr>
-      <w:rFonts w:cs="FreeSans"/>
-    </w:rPr>
-  </w:style>
-  <w:style w:type="paragraph" w:styleId="Caption">
-    <w:name w:val="Caption"/>
-    <w:basedOn w:val="Normal"/>
-    <w:qFormat/>
-    <w:pPr>
-      <w:suppressLineNumbers/>
-      <w:spacing w:before="120" w:after="120"/>
-    </w:pPr>
-    <w:rPr>
-      <w:rFonts w:cs="FreeSans"/>
-      <w:i/>
-      <w:iCs/>
-      <w:sz w:val="24"/>
-      <w:szCs w:val="24"/>
-    </w:rPr>
-  </w:style>
-  <w:style w:type="paragraph" w:styleId="Index">
-    <w:name w:val="Index"/>
-    <w:basedOn w:val="Normal"/>
-    <w:qFormat/>
-    <w:pPr>
-      <w:suppressLineNumbers/>
-    </w:pPr>
-    <w:rPr>
-      <w:rFonts w:cs="FreeSans"/>
-    </w:rPr>
-  </w:style>
-  <w:style w:type="paragraph" w:styleId="ListParagraph">
-    <w:name w:val="List Paragraph"/>
-    <w:basedOn w:val="Normal"/>
-    <w:uiPriority w:val="34"/>
-    <w:qFormat/>
-    <w:rsid w:val="005e0422"/>
-    <w:pPr>
-      <w:spacing w:before="0" w:after="160"/>
-      <w:ind w:left="720" w:hanging="0"/>
-      <w:contextualSpacing/>
-    </w:pPr>
-    <w:rPr/>
-  </w:style>
-  <w:style w:type="numbering" w:styleId="NoList" w:default="1">
-    <w:name w:val="No List"/>
-    <w:uiPriority w:val="99"/>
     <w:semiHidden/>
     <w:unhideWhenUsed/>
   </w:style>
@@ -1225,6 +1328,92 @@
         <w:right w:w="108" w:type="dxa"/>
       </w:tblCellMar>
     </w:tblPr>
+  </w:style>
+  <w:style w:type="numbering" w:default="1" w:styleId="KeineListe">
+    <w:name w:val="No List"/>
+    <w:uiPriority w:val="99"/>
+    <w:semiHidden/>
+    <w:unhideWhenUsed/>
+  </w:style>
+  <w:style w:type="character" w:customStyle="1" w:styleId="berschrift1Zchn">
+    <w:name w:val="Überschrift 1 Zchn"/>
+    <w:basedOn w:val="Absatz-Standardschriftart"/>
+    <w:uiPriority w:val="9"/>
+    <w:qFormat/>
+    <w:rsid w:val="005E0422"/>
+    <w:rPr>
+      <w:rFonts w:asciiTheme="majorHAnsi" w:eastAsiaTheme="majorEastAsia" w:hAnsiTheme="majorHAnsi" w:cstheme="majorBidi"/>
+      <w:color w:val="2E74B5" w:themeColor="accent1" w:themeShade="BF"/>
+      <w:sz w:val="32"/>
+      <w:szCs w:val="32"/>
+    </w:rPr>
+  </w:style>
+  <w:style w:type="paragraph" w:customStyle="1" w:styleId="Heading">
+    <w:name w:val="Heading"/>
+    <w:basedOn w:val="Standard"/>
+    <w:next w:val="TextBody"/>
+    <w:qFormat/>
+    <w:pPr>
+      <w:keepNext/>
+      <w:spacing w:before="240" w:after="120"/>
+    </w:pPr>
+    <w:rPr>
+      <w:rFonts w:ascii="Liberation Sans" w:eastAsia="Droid Sans Fallback" w:hAnsi="Liberation Sans" w:cs="FreeSans"/>
+      <w:sz w:val="28"/>
+      <w:szCs w:val="28"/>
+    </w:rPr>
+  </w:style>
+  <w:style w:type="paragraph" w:customStyle="1" w:styleId="TextBody">
+    <w:name w:val="Text Body"/>
+    <w:basedOn w:val="Standard"/>
+    <w:pPr>
+      <w:spacing w:after="140" w:line="288" w:lineRule="auto"/>
+    </w:pPr>
+  </w:style>
+  <w:style w:type="paragraph" w:styleId="Liste">
+    <w:name w:val="List"/>
+    <w:basedOn w:val="TextBody"/>
+    <w:rPr>
+      <w:rFonts w:cs="FreeSans"/>
+    </w:rPr>
+  </w:style>
+  <w:style w:type="paragraph" w:styleId="Beschriftung">
+    <w:name w:val="caption"/>
+    <w:basedOn w:val="Standard"/>
+    <w:qFormat/>
+    <w:pPr>
+      <w:suppressLineNumbers/>
+      <w:spacing w:before="120" w:after="120"/>
+    </w:pPr>
+    <w:rPr>
+      <w:rFonts w:cs="FreeSans"/>
+      <w:i/>
+      <w:iCs/>
+      <w:sz w:val="24"/>
+      <w:szCs w:val="24"/>
+    </w:rPr>
+  </w:style>
+  <w:style w:type="paragraph" w:customStyle="1" w:styleId="Index">
+    <w:name w:val="Index"/>
+    <w:basedOn w:val="Standard"/>
+    <w:qFormat/>
+    <w:pPr>
+      <w:suppressLineNumbers/>
+    </w:pPr>
+    <w:rPr>
+      <w:rFonts w:cs="FreeSans"/>
+    </w:rPr>
+  </w:style>
+  <w:style w:type="paragraph" w:styleId="Listenabsatz">
+    <w:name w:val="List Paragraph"/>
+    <w:basedOn w:val="Standard"/>
+    <w:uiPriority w:val="34"/>
+    <w:qFormat/>
+    <w:rsid w:val="005E0422"/>
+    <w:pPr>
+      <w:ind w:left="720"/>
+      <w:contextualSpacing/>
+    </w:pPr>
   </w:style>
 </w:styles>
 </file>

</xml_diff>